<commit_message>
Entrega Ejemplo – laboratorio 4
</commit_message>
<xml_diff>
--- a/Docs/Observaciones-Lab 4.docx
+++ b/Docs/Observaciones-Lab 4.docx
@@ -40,17 +40,15 @@
           <w:noProof w:val="0"/>
           <w:lang w:val="es-419"/>
         </w:rPr>
-        <w:t xml:space="preserve">1 Cod </w:t>
-      </w:r>
-      <w:proofErr w:type="spellStart"/>
+        <w:t>1</w:t>
+      </w:r>
       <w:r>
         <w:rPr>
           <w:noProof w:val="0"/>
           <w:lang w:val="es-419"/>
         </w:rPr>
-        <w:t>XXXX</w:t>
-      </w:r>
-      <w:proofErr w:type="spellEnd"/>
+        <w:t>: Nicole Murillo Fonseca 202025521</w:t>
+      </w:r>
     </w:p>
     <w:p>
       <w:pPr>
@@ -58,7 +56,7 @@
         <w:jc w:val="right"/>
         <w:rPr>
           <w:noProof w:val="0"/>
-          <w:lang w:val="es-419"/>
+          <w:lang w:val="en-CO"/>
         </w:rPr>
       </w:pPr>
       <w:r>
@@ -73,17 +71,15 @@
           <w:noProof w:val="0"/>
           <w:lang w:val="es-419"/>
         </w:rPr>
-        <w:t xml:space="preserve">2 Cod </w:t>
-      </w:r>
-      <w:proofErr w:type="spellStart"/>
+        <w:t>2</w:t>
+      </w:r>
       <w:r>
         <w:rPr>
           <w:noProof w:val="0"/>
           <w:lang w:val="es-419"/>
         </w:rPr>
-        <w:t>XXXX</w:t>
-      </w:r>
-      <w:proofErr w:type="spellEnd"/>
+        <w:t>: Mariana Diaz Arenas 202020993</w:t>
+      </w:r>
     </w:p>
     <w:p>
       <w:pPr>
@@ -98,19 +94,19 @@
     <w:tbl>
       <w:tblPr>
         <w:tblStyle w:val="GridTable2"/>
-        <w:tblW w:w="3694" w:type="pct"/>
+        <w:tblW w:w="4300" w:type="pct"/>
         <w:jc w:val="center"/>
         <w:tblLook w:val="04A0" w:firstRow="1" w:lastRow="0" w:firstColumn="1" w:lastColumn="0" w:noHBand="0" w:noVBand="1"/>
       </w:tblPr>
       <w:tblGrid>
-        <w:gridCol w:w="2394"/>
-        <w:gridCol w:w="2196"/>
-        <w:gridCol w:w="2325"/>
+        <w:gridCol w:w="2787"/>
+        <w:gridCol w:w="2557"/>
+        <w:gridCol w:w="2706"/>
       </w:tblGrid>
       <w:tr>
         <w:trPr>
           <w:cnfStyle w:val="100000000000" w:firstRow="1" w:lastRow="0" w:firstColumn="0" w:lastColumn="0" w:oddVBand="0" w:evenVBand="0" w:oddHBand="0" w:evenHBand="0" w:firstRowFirstColumn="0" w:firstRowLastColumn="0" w:lastRowFirstColumn="0" w:lastRowLastColumn="0"/>
-          <w:trHeight w:val="153"/>
+          <w:trHeight w:val="138"/>
           <w:jc w:val="center"/>
         </w:trPr>
         <w:tc>
@@ -190,6 +186,7 @@
       <w:tr>
         <w:trPr>
           <w:cnfStyle w:val="000000100000" w:firstRow="0" w:lastRow="0" w:firstColumn="0" w:lastColumn="0" w:oddVBand="0" w:evenVBand="0" w:oddHBand="1" w:evenHBand="0" w:firstRowFirstColumn="0" w:firstRowLastColumn="0" w:lastRowFirstColumn="0" w:lastRowLastColumn="0"/>
+          <w:trHeight w:val="483"/>
           <w:jc w:val="center"/>
         </w:trPr>
         <w:tc>
@@ -222,14 +219,27 @@
           </w:tcPr>
           <w:p>
             <w:pPr>
-              <w:jc w:val="both"/>
+              <w:jc w:val="center"/>
               <w:cnfStyle w:val="000000100000" w:firstRow="0" w:lastRow="0" w:firstColumn="0" w:lastColumn="0" w:oddVBand="0" w:evenVBand="0" w:oddHBand="1" w:evenHBand="0" w:firstRowFirstColumn="0" w:firstRowLastColumn="0" w:lastRowFirstColumn="0" w:lastRowLastColumn="0"/>
               <w:rPr>
                 <w:rFonts w:ascii="Dax-Regular" w:hAnsi="Dax-Regular"/>
                 <w:noProof w:val="0"/>
-                <w:lang w:val="es-419"/>
-              </w:rPr>
-            </w:pPr>
+              </w:rPr>
+            </w:pPr>
+            <w:r>
+              <w:rPr>
+                <w:rFonts w:ascii="Dax-Regular" w:hAnsi="Dax-Regular"/>
+                <w:noProof w:val="0"/>
+              </w:rPr>
+              <w:t>2,3 GHz Dual-Core Intel Co</w:t>
+            </w:r>
+            <w:r>
+              <w:rPr>
+                <w:rFonts w:ascii="Dax-Regular" w:hAnsi="Dax-Regular"/>
+                <w:noProof w:val="0"/>
+              </w:rPr>
+              <w:t>re i5</w:t>
+            </w:r>
           </w:p>
         </w:tc>
         <w:tc>
@@ -238,12 +248,11 @@
           </w:tcPr>
           <w:p>
             <w:pPr>
-              <w:jc w:val="both"/>
+              <w:jc w:val="center"/>
               <w:cnfStyle w:val="000000100000" w:firstRow="0" w:lastRow="0" w:firstColumn="0" w:lastColumn="0" w:oddVBand="0" w:evenVBand="0" w:oddHBand="1" w:evenHBand="0" w:firstRowFirstColumn="0" w:firstRowLastColumn="0" w:lastRowFirstColumn="0" w:lastRowLastColumn="0"/>
               <w:rPr>
                 <w:rFonts w:ascii="Dax-Regular" w:hAnsi="Dax-Regular"/>
                 <w:noProof w:val="0"/>
-                <w:lang w:val="es-419"/>
               </w:rPr>
             </w:pPr>
           </w:p>
@@ -251,6 +260,7 @@
       </w:tr>
       <w:tr>
         <w:trPr>
+          <w:trHeight w:val="249"/>
           <w:jc w:val="center"/>
         </w:trPr>
         <w:tc>
@@ -283,7 +293,7 @@
           </w:tcPr>
           <w:p>
             <w:pPr>
-              <w:jc w:val="both"/>
+              <w:jc w:val="center"/>
               <w:cnfStyle w:val="000000000000" w:firstRow="0" w:lastRow="0" w:firstColumn="0" w:lastColumn="0" w:oddVBand="0" w:evenVBand="0" w:oddHBand="0" w:evenHBand="0" w:firstRowFirstColumn="0" w:firstRowLastColumn="0" w:lastRowFirstColumn="0" w:lastRowLastColumn="0"/>
               <w:rPr>
                 <w:rFonts w:ascii="Dax-Regular" w:hAnsi="Dax-Regular"/>
@@ -291,6 +301,14 @@
                 <w:lang w:val="es-419"/>
               </w:rPr>
             </w:pPr>
+            <w:r>
+              <w:rPr>
+                <w:rFonts w:ascii="Dax-Regular" w:hAnsi="Dax-Regular"/>
+                <w:noProof w:val="0"/>
+                <w:lang w:val="es-419"/>
+              </w:rPr>
+              <w:t>8 GB 2133 MHz LPDDR3</w:t>
+            </w:r>
           </w:p>
         </w:tc>
         <w:tc>
@@ -299,7 +317,7 @@
           </w:tcPr>
           <w:p>
             <w:pPr>
-              <w:jc w:val="both"/>
+              <w:jc w:val="center"/>
               <w:cnfStyle w:val="000000000000" w:firstRow="0" w:lastRow="0" w:firstColumn="0" w:lastColumn="0" w:oddVBand="0" w:evenVBand="0" w:oddHBand="0" w:evenHBand="0" w:firstRowFirstColumn="0" w:firstRowLastColumn="0" w:lastRowFirstColumn="0" w:lastRowLastColumn="0"/>
               <w:rPr>
                 <w:rFonts w:ascii="Dax-Regular" w:hAnsi="Dax-Regular"/>
@@ -313,6 +331,7 @@
       <w:tr>
         <w:trPr>
           <w:cnfStyle w:val="000000100000" w:firstRow="0" w:lastRow="0" w:firstColumn="0" w:lastColumn="0" w:oddVBand="0" w:evenVBand="0" w:oddHBand="1" w:evenHBand="0" w:firstRowFirstColumn="0" w:firstRowLastColumn="0" w:lastRowFirstColumn="0" w:lastRowLastColumn="0"/>
+          <w:trHeight w:val="249"/>
           <w:jc w:val="center"/>
         </w:trPr>
         <w:tc>
@@ -345,7 +364,7 @@
           </w:tcPr>
           <w:p>
             <w:pPr>
-              <w:jc w:val="both"/>
+              <w:jc w:val="center"/>
               <w:cnfStyle w:val="000000100000" w:firstRow="0" w:lastRow="0" w:firstColumn="0" w:lastColumn="0" w:oddVBand="0" w:evenVBand="0" w:oddHBand="1" w:evenHBand="0" w:firstRowFirstColumn="0" w:firstRowLastColumn="0" w:lastRowFirstColumn="0" w:lastRowLastColumn="0"/>
               <w:rPr>
                 <w:rFonts w:ascii="Dax-Regular" w:hAnsi="Dax-Regular"/>
@@ -353,6 +372,14 @@
                 <w:lang w:val="es-419"/>
               </w:rPr>
             </w:pPr>
+            <w:r>
+              <w:rPr>
+                <w:rFonts w:ascii="Dax-Regular" w:hAnsi="Dax-Regular"/>
+                <w:noProof w:val="0"/>
+                <w:lang w:val="es-419"/>
+              </w:rPr>
+              <w:t>macOS Catalina Version 10.15.6</w:t>
+            </w:r>
           </w:p>
         </w:tc>
         <w:tc>
@@ -362,7 +389,7 @@
           <w:p>
             <w:pPr>
               <w:keepNext/>
-              <w:jc w:val="both"/>
+              <w:jc w:val="center"/>
               <w:cnfStyle w:val="000000100000" w:firstRow="0" w:lastRow="0" w:firstColumn="0" w:lastColumn="0" w:oddVBand="0" w:evenVBand="0" w:oddHBand="1" w:evenHBand="0" w:firstRowFirstColumn="0" w:firstRowLastColumn="0" w:lastRowFirstColumn="0" w:lastRowLastColumn="0"/>
               <w:rPr>
                 <w:rFonts w:ascii="Dax-Regular" w:hAnsi="Dax-Regular"/>
@@ -445,6 +472,15 @@
           <w:lang w:val="es-419"/>
         </w:rPr>
         <w:t>Maquina 1</w:t>
+      </w:r>
+      <w:r>
+        <w:rPr>
+          <w:b/>
+          <w:bCs/>
+          <w:noProof w:val="0"/>
+          <w:lang w:val="es-419"/>
+        </w:rPr>
+        <w:t xml:space="preserve"> </w:t>
       </w:r>
     </w:p>
     <w:p>
@@ -511,7 +547,6 @@
               </w:rPr>
               <w:t>Tamaño de la muestra (</w:t>
             </w:r>
-            <w:proofErr w:type="spellStart"/>
             <w:r>
               <w:rPr>
                 <w:noProof w:val="0"/>
@@ -519,7 +554,6 @@
               </w:rPr>
               <w:t>ARRAY_LIST</w:t>
             </w:r>
-            <w:proofErr w:type="spellEnd"/>
             <w:r>
               <w:rPr>
                 <w:rFonts w:ascii="Dax-Regular" w:hAnsi="Dax-Regular"/>
@@ -547,41 +581,13 @@
                 <w:lang w:val="es-419"/>
               </w:rPr>
             </w:pPr>
-            <w:proofErr w:type="spellStart"/>
-            <w:r>
-              <w:rPr>
-                <w:rFonts w:ascii="Dax-Regular" w:hAnsi="Dax-Regular"/>
-                <w:noProof w:val="0"/>
-                <w:lang w:val="es-419"/>
-              </w:rPr>
-              <w:t>Insertion</w:t>
-            </w:r>
-            <w:proofErr w:type="spellEnd"/>
-            <w:r>
-              <w:rPr>
-                <w:rFonts w:ascii="Dax-Regular" w:hAnsi="Dax-Regular"/>
-                <w:noProof w:val="0"/>
-                <w:lang w:val="es-419"/>
-              </w:rPr>
-              <w:t xml:space="preserve"> </w:t>
-            </w:r>
-            <w:proofErr w:type="spellStart"/>
-            <w:r>
-              <w:rPr>
-                <w:rFonts w:ascii="Dax-Regular" w:hAnsi="Dax-Regular"/>
-                <w:noProof w:val="0"/>
-                <w:lang w:val="es-419"/>
-              </w:rPr>
-              <w:t>Sort</w:t>
-            </w:r>
-            <w:proofErr w:type="spellEnd"/>
-            <w:r>
-              <w:rPr>
-                <w:rFonts w:ascii="Dax-Regular" w:hAnsi="Dax-Regular"/>
-                <w:noProof w:val="0"/>
-                <w:lang w:val="es-419"/>
-              </w:rPr>
-              <w:t xml:space="preserve"> (ms)</w:t>
+            <w:r>
+              <w:rPr>
+                <w:rFonts w:ascii="Dax-Regular" w:hAnsi="Dax-Regular"/>
+                <w:noProof w:val="0"/>
+                <w:lang w:val="es-419"/>
+              </w:rPr>
+              <w:t>Insertion Sort (ms)</w:t>
             </w:r>
           </w:p>
         </w:tc>
@@ -602,41 +608,13 @@
                 <w:lang w:val="es-419"/>
               </w:rPr>
             </w:pPr>
-            <w:proofErr w:type="spellStart"/>
-            <w:r>
-              <w:rPr>
-                <w:rFonts w:ascii="Dax-Regular" w:hAnsi="Dax-Regular"/>
-                <w:noProof w:val="0"/>
-                <w:lang w:val="es-419"/>
-              </w:rPr>
-              <w:t>Selection</w:t>
-            </w:r>
-            <w:proofErr w:type="spellEnd"/>
-            <w:r>
-              <w:rPr>
-                <w:rFonts w:ascii="Dax-Regular" w:hAnsi="Dax-Regular"/>
-                <w:noProof w:val="0"/>
-                <w:lang w:val="es-419"/>
-              </w:rPr>
-              <w:t xml:space="preserve"> </w:t>
-            </w:r>
-            <w:proofErr w:type="spellStart"/>
-            <w:r>
-              <w:rPr>
-                <w:rFonts w:ascii="Dax-Regular" w:hAnsi="Dax-Regular"/>
-                <w:noProof w:val="0"/>
-                <w:lang w:val="es-419"/>
-              </w:rPr>
-              <w:t>Sort</w:t>
-            </w:r>
-            <w:proofErr w:type="spellEnd"/>
-            <w:r>
-              <w:rPr>
-                <w:rFonts w:ascii="Dax-Regular" w:hAnsi="Dax-Regular"/>
-                <w:noProof w:val="0"/>
-                <w:lang w:val="es-419"/>
-              </w:rPr>
-              <w:t xml:space="preserve"> (ms)</w:t>
+            <w:r>
+              <w:rPr>
+                <w:rFonts w:ascii="Dax-Regular" w:hAnsi="Dax-Regular"/>
+                <w:noProof w:val="0"/>
+                <w:lang w:val="es-419"/>
+              </w:rPr>
+              <w:t>Selection Sort (ms)</w:t>
             </w:r>
           </w:p>
         </w:tc>
@@ -663,25 +641,7 @@
                 <w:noProof w:val="0"/>
                 <w:lang w:val="es-419"/>
               </w:rPr>
-              <w:t xml:space="preserve">Shell </w:t>
-            </w:r>
-            <w:proofErr w:type="spellStart"/>
-            <w:r>
-              <w:rPr>
-                <w:rFonts w:ascii="Dax-Regular" w:hAnsi="Dax-Regular"/>
-                <w:noProof w:val="0"/>
-                <w:lang w:val="es-419"/>
-              </w:rPr>
-              <w:t>Sort</w:t>
-            </w:r>
-            <w:proofErr w:type="spellEnd"/>
-            <w:r>
-              <w:rPr>
-                <w:rFonts w:ascii="Dax-Regular" w:hAnsi="Dax-Regular"/>
-                <w:noProof w:val="0"/>
-                <w:lang w:val="es-419"/>
-              </w:rPr>
-              <w:t xml:space="preserve"> (ms)</w:t>
+              <w:t>Shell Sort (ms)</w:t>
             </w:r>
           </w:p>
         </w:tc>
@@ -721,7 +681,7 @@
           </w:tcPr>
           <w:p>
             <w:pPr>
-              <w:jc w:val="both"/>
+              <w:jc w:val="center"/>
               <w:cnfStyle w:val="000000100000" w:firstRow="0" w:lastRow="0" w:firstColumn="0" w:lastColumn="0" w:oddVBand="0" w:evenVBand="0" w:oddHBand="1" w:evenHBand="0" w:firstRowFirstColumn="0" w:firstRowLastColumn="0" w:lastRowFirstColumn="0" w:lastRowLastColumn="0"/>
               <w:rPr>
                 <w:rFonts w:ascii="Dax-Regular" w:hAnsi="Dax-Regular"/>
@@ -729,6 +689,46 @@
                 <w:lang w:val="es-419"/>
               </w:rPr>
             </w:pPr>
+            <w:r>
+              <w:rPr>
+                <w:rFonts w:ascii="Dax-Regular" w:hAnsi="Dax-Regular"/>
+                <w:noProof w:val="0"/>
+                <w:lang w:val="es-419"/>
+              </w:rPr>
+              <w:t>5</w:t>
+            </w:r>
+            <w:r>
+              <w:rPr>
+                <w:rFonts w:ascii="Dax-Regular" w:hAnsi="Dax-Regular"/>
+                <w:noProof w:val="0"/>
+                <w:lang w:val="es-419"/>
+              </w:rPr>
+              <w:t>6</w:t>
+            </w:r>
+            <w:r>
+              <w:rPr>
+                <w:rFonts w:ascii="Dax-Regular" w:hAnsi="Dax-Regular"/>
+                <w:noProof w:val="0"/>
+                <w:lang w:val="es-419"/>
+              </w:rPr>
+              <w:t>3.</w:t>
+            </w:r>
+            <w:r>
+              <w:rPr>
+                <w:rFonts w:ascii="Dax-Regular" w:hAnsi="Dax-Regular"/>
+                <w:noProof w:val="0"/>
+                <w:lang w:val="es-419"/>
+              </w:rPr>
+              <w:t>12</w:t>
+            </w:r>
+            <w:r>
+              <w:rPr>
+                <w:rFonts w:ascii="Dax-Regular" w:hAnsi="Dax-Regular"/>
+                <w:noProof w:val="0"/>
+                <w:lang w:val="es-419"/>
+              </w:rPr>
+              <w:t xml:space="preserve"> ms</w:t>
+            </w:r>
           </w:p>
         </w:tc>
         <w:tc>
@@ -737,7 +737,7 @@
           </w:tcPr>
           <w:p>
             <w:pPr>
-              <w:jc w:val="both"/>
+              <w:jc w:val="center"/>
               <w:cnfStyle w:val="000000100000" w:firstRow="0" w:lastRow="0" w:firstColumn="0" w:lastColumn="0" w:oddVBand="0" w:evenVBand="0" w:oddHBand="1" w:evenHBand="0" w:firstRowFirstColumn="0" w:firstRowLastColumn="0" w:lastRowFirstColumn="0" w:lastRowLastColumn="0"/>
               <w:rPr>
                 <w:rFonts w:ascii="Dax-Regular" w:hAnsi="Dax-Regular"/>
@@ -745,6 +745,14 @@
                 <w:lang w:val="es-419"/>
               </w:rPr>
             </w:pPr>
+            <w:r>
+              <w:rPr>
+                <w:rFonts w:ascii="Dax-Regular" w:hAnsi="Dax-Regular"/>
+                <w:noProof w:val="0"/>
+                <w:lang w:val="es-419"/>
+              </w:rPr>
+              <w:t>645.57 ms</w:t>
+            </w:r>
           </w:p>
         </w:tc>
         <w:tc>
@@ -753,7 +761,7 @@
           </w:tcPr>
           <w:p>
             <w:pPr>
-              <w:jc w:val="both"/>
+              <w:jc w:val="center"/>
               <w:cnfStyle w:val="000000100000" w:firstRow="0" w:lastRow="0" w:firstColumn="0" w:lastColumn="0" w:oddVBand="0" w:evenVBand="0" w:oddHBand="1" w:evenHBand="0" w:firstRowFirstColumn="0" w:firstRowLastColumn="0" w:lastRowFirstColumn="0" w:lastRowLastColumn="0"/>
               <w:rPr>
                 <w:rFonts w:ascii="Dax-Regular" w:hAnsi="Dax-Regular"/>
@@ -761,6 +769,14 @@
                 <w:lang w:val="es-419"/>
               </w:rPr>
             </w:pPr>
+            <w:r>
+              <w:rPr>
+                <w:rFonts w:ascii="Dax-Regular" w:hAnsi="Dax-Regular"/>
+                <w:noProof w:val="0"/>
+                <w:lang w:val="es-419"/>
+              </w:rPr>
+              <w:t>36.70 ms</w:t>
+            </w:r>
           </w:p>
         </w:tc>
       </w:tr>
@@ -798,7 +814,7 @@
           </w:tcPr>
           <w:p>
             <w:pPr>
-              <w:jc w:val="both"/>
+              <w:jc w:val="center"/>
               <w:cnfStyle w:val="000000000000" w:firstRow="0" w:lastRow="0" w:firstColumn="0" w:lastColumn="0" w:oddVBand="0" w:evenVBand="0" w:oddHBand="0" w:evenHBand="0" w:firstRowFirstColumn="0" w:firstRowLastColumn="0" w:lastRowFirstColumn="0" w:lastRowLastColumn="0"/>
               <w:rPr>
                 <w:rFonts w:ascii="Dax-Regular" w:hAnsi="Dax-Regular"/>
@@ -806,6 +822,30 @@
                 <w:lang w:val="es-419"/>
               </w:rPr>
             </w:pPr>
+            <w:r>
+              <w:rPr>
+                <w:rFonts w:ascii="Dax-Regular" w:hAnsi="Dax-Regular"/>
+                <w:noProof w:val="0"/>
+                <w:lang w:val="es-419"/>
+              </w:rPr>
+              <w:t>22</w:t>
+            </w:r>
+            <w:r>
+              <w:rPr>
+                <w:rFonts w:ascii="Dax-Regular" w:hAnsi="Dax-Regular"/>
+                <w:noProof w:val="0"/>
+                <w:lang w:val="es-419"/>
+              </w:rPr>
+              <w:t>93.01</w:t>
+            </w:r>
+            <w:r>
+              <w:rPr>
+                <w:rFonts w:ascii="Dax-Regular" w:hAnsi="Dax-Regular"/>
+                <w:noProof w:val="0"/>
+                <w:lang w:val="es-419"/>
+              </w:rPr>
+              <w:t xml:space="preserve"> ms</w:t>
+            </w:r>
           </w:p>
         </w:tc>
         <w:tc>
@@ -814,7 +854,7 @@
           </w:tcPr>
           <w:p>
             <w:pPr>
-              <w:jc w:val="both"/>
+              <w:jc w:val="center"/>
               <w:cnfStyle w:val="000000000000" w:firstRow="0" w:lastRow="0" w:firstColumn="0" w:lastColumn="0" w:oddVBand="0" w:evenVBand="0" w:oddHBand="0" w:evenHBand="0" w:firstRowFirstColumn="0" w:firstRowLastColumn="0" w:lastRowFirstColumn="0" w:lastRowLastColumn="0"/>
               <w:rPr>
                 <w:rFonts w:ascii="Dax-Regular" w:hAnsi="Dax-Regular"/>
@@ -822,6 +862,14 @@
                 <w:lang w:val="es-419"/>
               </w:rPr>
             </w:pPr>
+            <w:r>
+              <w:rPr>
+                <w:rFonts w:ascii="Dax-Regular" w:hAnsi="Dax-Regular"/>
+                <w:noProof w:val="0"/>
+                <w:lang w:val="es-419"/>
+              </w:rPr>
+              <w:t>2593.07 ms</w:t>
+            </w:r>
           </w:p>
         </w:tc>
         <w:tc>
@@ -830,7 +878,7 @@
           </w:tcPr>
           <w:p>
             <w:pPr>
-              <w:jc w:val="both"/>
+              <w:jc w:val="center"/>
               <w:cnfStyle w:val="000000000000" w:firstRow="0" w:lastRow="0" w:firstColumn="0" w:lastColumn="0" w:oddVBand="0" w:evenVBand="0" w:oddHBand="0" w:evenHBand="0" w:firstRowFirstColumn="0" w:firstRowLastColumn="0" w:lastRowFirstColumn="0" w:lastRowLastColumn="0"/>
               <w:rPr>
                 <w:rFonts w:ascii="Dax-Regular" w:hAnsi="Dax-Regular"/>
@@ -838,6 +886,14 @@
                 <w:lang w:val="es-419"/>
               </w:rPr>
             </w:pPr>
+            <w:r>
+              <w:rPr>
+                <w:rFonts w:ascii="Dax-Regular" w:hAnsi="Dax-Regular"/>
+                <w:noProof w:val="0"/>
+                <w:lang w:val="es-419"/>
+              </w:rPr>
+              <w:t>77.56 ms</w:t>
+            </w:r>
           </w:p>
         </w:tc>
       </w:tr>
@@ -876,7 +932,7 @@
           </w:tcPr>
           <w:p>
             <w:pPr>
-              <w:jc w:val="both"/>
+              <w:jc w:val="center"/>
               <w:cnfStyle w:val="000000100000" w:firstRow="0" w:lastRow="0" w:firstColumn="0" w:lastColumn="0" w:oddVBand="0" w:evenVBand="0" w:oddHBand="1" w:evenHBand="0" w:firstRowFirstColumn="0" w:firstRowLastColumn="0" w:lastRowFirstColumn="0" w:lastRowLastColumn="0"/>
               <w:rPr>
                 <w:rFonts w:ascii="Dax-Regular" w:hAnsi="Dax-Regular"/>
@@ -884,6 +940,14 @@
                 <w:lang w:val="es-419"/>
               </w:rPr>
             </w:pPr>
+            <w:r>
+              <w:rPr>
+                <w:rFonts w:ascii="Dax-Regular" w:hAnsi="Dax-Regular"/>
+                <w:noProof w:val="0"/>
+                <w:lang w:val="es-419"/>
+              </w:rPr>
+              <w:t>9248.66 ms</w:t>
+            </w:r>
           </w:p>
         </w:tc>
         <w:tc>
@@ -892,7 +956,7 @@
           </w:tcPr>
           <w:p>
             <w:pPr>
-              <w:jc w:val="both"/>
+              <w:jc w:val="center"/>
               <w:cnfStyle w:val="000000100000" w:firstRow="0" w:lastRow="0" w:firstColumn="0" w:lastColumn="0" w:oddVBand="0" w:evenVBand="0" w:oddHBand="1" w:evenHBand="0" w:firstRowFirstColumn="0" w:firstRowLastColumn="0" w:lastRowFirstColumn="0" w:lastRowLastColumn="0"/>
               <w:rPr>
                 <w:rFonts w:ascii="Dax-Regular" w:hAnsi="Dax-Regular"/>
@@ -900,6 +964,14 @@
                 <w:lang w:val="es-419"/>
               </w:rPr>
             </w:pPr>
+            <w:r>
+              <w:rPr>
+                <w:rFonts w:ascii="Dax-Regular" w:hAnsi="Dax-Regular"/>
+                <w:noProof w:val="0"/>
+                <w:lang w:val="es-419"/>
+              </w:rPr>
+              <w:t>10749.37 ms</w:t>
+            </w:r>
           </w:p>
         </w:tc>
         <w:tc>
@@ -908,7 +980,7 @@
           </w:tcPr>
           <w:p>
             <w:pPr>
-              <w:jc w:val="both"/>
+              <w:jc w:val="center"/>
               <w:cnfStyle w:val="000000100000" w:firstRow="0" w:lastRow="0" w:firstColumn="0" w:lastColumn="0" w:oddVBand="0" w:evenVBand="0" w:oddHBand="1" w:evenHBand="0" w:firstRowFirstColumn="0" w:firstRowLastColumn="0" w:lastRowFirstColumn="0" w:lastRowLastColumn="0"/>
               <w:rPr>
                 <w:rFonts w:ascii="Dax-Regular" w:hAnsi="Dax-Regular"/>
@@ -916,6 +988,14 @@
                 <w:lang w:val="es-419"/>
               </w:rPr>
             </w:pPr>
+            <w:r>
+              <w:rPr>
+                <w:rFonts w:ascii="Dax-Regular" w:hAnsi="Dax-Regular"/>
+                <w:noProof w:val="0"/>
+                <w:lang w:val="es-419"/>
+              </w:rPr>
+              <w:t>171.08 ms</w:t>
+            </w:r>
           </w:p>
         </w:tc>
       </w:tr>
@@ -953,7 +1033,7 @@
           </w:tcPr>
           <w:p>
             <w:pPr>
-              <w:jc w:val="both"/>
+              <w:jc w:val="center"/>
               <w:cnfStyle w:val="000000000000" w:firstRow="0" w:lastRow="0" w:firstColumn="0" w:lastColumn="0" w:oddVBand="0" w:evenVBand="0" w:oddHBand="0" w:evenHBand="0" w:firstRowFirstColumn="0" w:firstRowLastColumn="0" w:lastRowFirstColumn="0" w:lastRowLastColumn="0"/>
               <w:rPr>
                 <w:rFonts w:ascii="Dax-Regular" w:hAnsi="Dax-Regular"/>
@@ -961,6 +1041,14 @@
                 <w:lang w:val="es-419"/>
               </w:rPr>
             </w:pPr>
+            <w:r>
+              <w:rPr>
+                <w:rFonts w:ascii="Dax-Regular" w:hAnsi="Dax-Regular"/>
+                <w:noProof w:val="0"/>
+                <w:lang w:val="es-419"/>
+              </w:rPr>
+              <w:t>38467.51 ms</w:t>
+            </w:r>
           </w:p>
         </w:tc>
         <w:tc>
@@ -969,7 +1057,7 @@
           </w:tcPr>
           <w:p>
             <w:pPr>
-              <w:jc w:val="both"/>
+              <w:jc w:val="center"/>
               <w:cnfStyle w:val="000000000000" w:firstRow="0" w:lastRow="0" w:firstColumn="0" w:lastColumn="0" w:oddVBand="0" w:evenVBand="0" w:oddHBand="0" w:evenHBand="0" w:firstRowFirstColumn="0" w:firstRowLastColumn="0" w:lastRowFirstColumn="0" w:lastRowLastColumn="0"/>
               <w:rPr>
                 <w:rFonts w:ascii="Dax-Regular" w:hAnsi="Dax-Regular"/>
@@ -977,6 +1065,14 @@
                 <w:lang w:val="es-419"/>
               </w:rPr>
             </w:pPr>
+            <w:r>
+              <w:rPr>
+                <w:rFonts w:ascii="Dax-Regular" w:hAnsi="Dax-Regular"/>
+                <w:noProof w:val="0"/>
+                <w:lang w:val="es-419"/>
+              </w:rPr>
+              <w:t>45474.61 ms</w:t>
+            </w:r>
           </w:p>
         </w:tc>
         <w:tc>
@@ -985,7 +1081,7 @@
           </w:tcPr>
           <w:p>
             <w:pPr>
-              <w:jc w:val="both"/>
+              <w:jc w:val="center"/>
               <w:cnfStyle w:val="000000000000" w:firstRow="0" w:lastRow="0" w:firstColumn="0" w:lastColumn="0" w:oddVBand="0" w:evenVBand="0" w:oddHBand="0" w:evenHBand="0" w:firstRowFirstColumn="0" w:firstRowLastColumn="0" w:lastRowFirstColumn="0" w:lastRowLastColumn="0"/>
               <w:rPr>
                 <w:rFonts w:ascii="Dax-Regular" w:hAnsi="Dax-Regular"/>
@@ -993,6 +1089,14 @@
                 <w:lang w:val="es-419"/>
               </w:rPr>
             </w:pPr>
+            <w:r>
+              <w:rPr>
+                <w:rFonts w:ascii="Dax-Regular" w:hAnsi="Dax-Regular"/>
+                <w:noProof w:val="0"/>
+                <w:lang w:val="es-419"/>
+              </w:rPr>
+              <w:t>417.92 ms</w:t>
+            </w:r>
           </w:p>
         </w:tc>
       </w:tr>
@@ -1031,7 +1135,7 @@
           </w:tcPr>
           <w:p>
             <w:pPr>
-              <w:jc w:val="both"/>
+              <w:jc w:val="center"/>
               <w:cnfStyle w:val="000000100000" w:firstRow="0" w:lastRow="0" w:firstColumn="0" w:lastColumn="0" w:oddVBand="0" w:evenVBand="0" w:oddHBand="1" w:evenHBand="0" w:firstRowFirstColumn="0" w:firstRowLastColumn="0" w:lastRowFirstColumn="0" w:lastRowLastColumn="0"/>
               <w:rPr>
                 <w:rFonts w:ascii="Dax-Regular" w:hAnsi="Dax-Regular"/>
@@ -1039,6 +1143,14 @@
                 <w:lang w:val="es-419"/>
               </w:rPr>
             </w:pPr>
+            <w:r>
+              <w:rPr>
+                <w:rFonts w:ascii="Dax-Regular" w:hAnsi="Dax-Regular"/>
+                <w:noProof w:val="0"/>
+                <w:lang w:val="es-419"/>
+              </w:rPr>
+              <w:t>164240.64 ms</w:t>
+            </w:r>
           </w:p>
         </w:tc>
         <w:tc>
@@ -1047,7 +1159,7 @@
           </w:tcPr>
           <w:p>
             <w:pPr>
-              <w:jc w:val="both"/>
+              <w:jc w:val="center"/>
               <w:cnfStyle w:val="000000100000" w:firstRow="0" w:lastRow="0" w:firstColumn="0" w:lastColumn="0" w:oddVBand="0" w:evenVBand="0" w:oddHBand="1" w:evenHBand="0" w:firstRowFirstColumn="0" w:firstRowLastColumn="0" w:lastRowFirstColumn="0" w:lastRowLastColumn="0"/>
               <w:rPr>
                 <w:rFonts w:ascii="Dax-Regular" w:hAnsi="Dax-Regular"/>
@@ -1055,6 +1167,14 @@
                 <w:lang w:val="es-419"/>
               </w:rPr>
             </w:pPr>
+            <w:r>
+              <w:rPr>
+                <w:rFonts w:ascii="Dax-Regular" w:hAnsi="Dax-Regular"/>
+                <w:noProof w:val="0"/>
+                <w:lang w:val="es-419"/>
+              </w:rPr>
+              <w:t>190602.47 ms</w:t>
+            </w:r>
           </w:p>
         </w:tc>
         <w:tc>
@@ -1063,7 +1183,7 @@
           </w:tcPr>
           <w:p>
             <w:pPr>
-              <w:jc w:val="both"/>
+              <w:jc w:val="center"/>
               <w:cnfStyle w:val="000000100000" w:firstRow="0" w:lastRow="0" w:firstColumn="0" w:lastColumn="0" w:oddVBand="0" w:evenVBand="0" w:oddHBand="1" w:evenHBand="0" w:firstRowFirstColumn="0" w:firstRowLastColumn="0" w:lastRowFirstColumn="0" w:lastRowLastColumn="0"/>
               <w:rPr>
                 <w:rFonts w:ascii="Dax-Regular" w:hAnsi="Dax-Regular"/>
@@ -1071,6 +1191,14 @@
                 <w:lang w:val="es-419"/>
               </w:rPr>
             </w:pPr>
+            <w:r>
+              <w:rPr>
+                <w:rFonts w:ascii="Dax-Regular" w:hAnsi="Dax-Regular"/>
+                <w:noProof w:val="0"/>
+                <w:lang w:val="es-419"/>
+              </w:rPr>
+              <w:t>913.15 ms</w:t>
+            </w:r>
           </w:p>
         </w:tc>
       </w:tr>
@@ -1108,7 +1236,7 @@
           </w:tcPr>
           <w:p>
             <w:pPr>
-              <w:jc w:val="both"/>
+              <w:jc w:val="center"/>
               <w:cnfStyle w:val="000000000000" w:firstRow="0" w:lastRow="0" w:firstColumn="0" w:lastColumn="0" w:oddVBand="0" w:evenVBand="0" w:oddHBand="0" w:evenHBand="0" w:firstRowFirstColumn="0" w:firstRowLastColumn="0" w:lastRowFirstColumn="0" w:lastRowLastColumn="0"/>
               <w:rPr>
                 <w:rFonts w:ascii="Dax-Regular" w:hAnsi="Dax-Regular"/>
@@ -1116,6 +1244,30 @@
                 <w:lang w:val="es-419"/>
               </w:rPr>
             </w:pPr>
+            <w:r>
+              <w:rPr>
+                <w:rFonts w:ascii="Dax-Regular" w:hAnsi="Dax-Regular"/>
+                <w:noProof w:val="0"/>
+                <w:lang w:val="es-419"/>
+              </w:rPr>
+              <w:t>688699.7</w:t>
+            </w:r>
+            <w:r>
+              <w:rPr>
+                <w:rFonts w:ascii="Dax-Regular" w:hAnsi="Dax-Regular"/>
+                <w:noProof w:val="0"/>
+                <w:lang w:val="es-419"/>
+              </w:rPr>
+              <w:t>9</w:t>
+            </w:r>
+            <w:r>
+              <w:rPr>
+                <w:rFonts w:ascii="Dax-Regular" w:hAnsi="Dax-Regular"/>
+                <w:noProof w:val="0"/>
+                <w:lang w:val="es-419"/>
+              </w:rPr>
+              <w:t xml:space="preserve"> ms</w:t>
+            </w:r>
           </w:p>
         </w:tc>
         <w:tc>
@@ -1124,7 +1276,7 @@
           </w:tcPr>
           <w:p>
             <w:pPr>
-              <w:jc w:val="both"/>
+              <w:jc w:val="center"/>
               <w:cnfStyle w:val="000000000000" w:firstRow="0" w:lastRow="0" w:firstColumn="0" w:lastColumn="0" w:oddVBand="0" w:evenVBand="0" w:oddHBand="0" w:evenHBand="0" w:firstRowFirstColumn="0" w:firstRowLastColumn="0" w:lastRowFirstColumn="0" w:lastRowLastColumn="0"/>
               <w:rPr>
                 <w:rFonts w:ascii="Dax-Regular" w:hAnsi="Dax-Regular"/>
@@ -1140,7 +1292,7 @@
           </w:tcPr>
           <w:p>
             <w:pPr>
-              <w:jc w:val="both"/>
+              <w:jc w:val="center"/>
               <w:cnfStyle w:val="000000000000" w:firstRow="0" w:lastRow="0" w:firstColumn="0" w:lastColumn="0" w:oddVBand="0" w:evenVBand="0" w:oddHBand="0" w:evenHBand="0" w:firstRowFirstColumn="0" w:firstRowLastColumn="0" w:lastRowFirstColumn="0" w:lastRowLastColumn="0"/>
               <w:rPr>
                 <w:rFonts w:ascii="Dax-Regular" w:hAnsi="Dax-Regular"/>
@@ -1148,6 +1300,14 @@
                 <w:lang w:val="es-419"/>
               </w:rPr>
             </w:pPr>
+            <w:r>
+              <w:rPr>
+                <w:rFonts w:ascii="Dax-Regular" w:hAnsi="Dax-Regular"/>
+                <w:noProof w:val="0"/>
+                <w:lang w:val="es-419"/>
+              </w:rPr>
+              <w:t>2158.07 ms</w:t>
+            </w:r>
           </w:p>
         </w:tc>
       </w:tr>
@@ -1186,7 +1346,7 @@
           </w:tcPr>
           <w:p>
             <w:pPr>
-              <w:jc w:val="both"/>
+              <w:jc w:val="center"/>
               <w:cnfStyle w:val="000000100000" w:firstRow="0" w:lastRow="0" w:firstColumn="0" w:lastColumn="0" w:oddVBand="0" w:evenVBand="0" w:oddHBand="1" w:evenHBand="0" w:firstRowFirstColumn="0" w:firstRowLastColumn="0" w:lastRowFirstColumn="0" w:lastRowLastColumn="0"/>
               <w:rPr>
                 <w:rFonts w:ascii="Dax-Regular" w:hAnsi="Dax-Regular"/>
@@ -1202,7 +1362,7 @@
           </w:tcPr>
           <w:p>
             <w:pPr>
-              <w:jc w:val="both"/>
+              <w:jc w:val="center"/>
               <w:cnfStyle w:val="000000100000" w:firstRow="0" w:lastRow="0" w:firstColumn="0" w:lastColumn="0" w:oddVBand="0" w:evenVBand="0" w:oddHBand="1" w:evenHBand="0" w:firstRowFirstColumn="0" w:firstRowLastColumn="0" w:lastRowFirstColumn="0" w:lastRowLastColumn="0"/>
               <w:rPr>
                 <w:rFonts w:ascii="Dax-Regular" w:hAnsi="Dax-Regular"/>
@@ -1218,7 +1378,7 @@
           </w:tcPr>
           <w:p>
             <w:pPr>
-              <w:jc w:val="both"/>
+              <w:jc w:val="center"/>
               <w:cnfStyle w:val="000000100000" w:firstRow="0" w:lastRow="0" w:firstColumn="0" w:lastColumn="0" w:oddVBand="0" w:evenVBand="0" w:oddHBand="1" w:evenHBand="0" w:firstRowFirstColumn="0" w:firstRowLastColumn="0" w:lastRowFirstColumn="0" w:lastRowLastColumn="0"/>
               <w:rPr>
                 <w:rFonts w:ascii="Dax-Regular" w:hAnsi="Dax-Regular"/>
@@ -1226,6 +1386,14 @@
                 <w:lang w:val="es-419"/>
               </w:rPr>
             </w:pPr>
+            <w:r>
+              <w:rPr>
+                <w:rFonts w:ascii="Dax-Regular" w:hAnsi="Dax-Regular"/>
+                <w:noProof w:val="0"/>
+                <w:lang w:val="es-419"/>
+              </w:rPr>
+              <w:t>5339.50 ms</w:t>
+            </w:r>
           </w:p>
         </w:tc>
       </w:tr>
@@ -1263,7 +1431,7 @@
           </w:tcPr>
           <w:p>
             <w:pPr>
-              <w:jc w:val="both"/>
+              <w:jc w:val="center"/>
               <w:cnfStyle w:val="000000000000" w:firstRow="0" w:lastRow="0" w:firstColumn="0" w:lastColumn="0" w:oddVBand="0" w:evenVBand="0" w:oddHBand="0" w:evenHBand="0" w:firstRowFirstColumn="0" w:firstRowLastColumn="0" w:lastRowFirstColumn="0" w:lastRowLastColumn="0"/>
               <w:rPr>
                 <w:rFonts w:ascii="Dax-Regular" w:hAnsi="Dax-Regular"/>
@@ -1279,7 +1447,7 @@
           </w:tcPr>
           <w:p>
             <w:pPr>
-              <w:jc w:val="both"/>
+              <w:jc w:val="center"/>
               <w:cnfStyle w:val="000000000000" w:firstRow="0" w:lastRow="0" w:firstColumn="0" w:lastColumn="0" w:oddVBand="0" w:evenVBand="0" w:oddHBand="0" w:evenHBand="0" w:firstRowFirstColumn="0" w:firstRowLastColumn="0" w:lastRowFirstColumn="0" w:lastRowLastColumn="0"/>
               <w:rPr>
                 <w:rFonts w:ascii="Dax-Regular" w:hAnsi="Dax-Regular"/>
@@ -1295,7 +1463,7 @@
           </w:tcPr>
           <w:p>
             <w:pPr>
-              <w:jc w:val="both"/>
+              <w:jc w:val="center"/>
               <w:cnfStyle w:val="000000000000" w:firstRow="0" w:lastRow="0" w:firstColumn="0" w:lastColumn="0" w:oddVBand="0" w:evenVBand="0" w:oddHBand="0" w:evenHBand="0" w:firstRowFirstColumn="0" w:firstRowLastColumn="0" w:lastRowFirstColumn="0" w:lastRowLastColumn="0"/>
               <w:rPr>
                 <w:rFonts w:ascii="Dax-Regular" w:hAnsi="Dax-Regular"/>
@@ -1303,6 +1471,14 @@
                 <w:lang w:val="es-419"/>
               </w:rPr>
             </w:pPr>
+            <w:r>
+              <w:rPr>
+                <w:rFonts w:ascii="Dax-Regular" w:hAnsi="Dax-Regular"/>
+                <w:noProof w:val="0"/>
+                <w:lang w:val="es-419"/>
+              </w:rPr>
+              <w:t>12081.23 ms</w:t>
+            </w:r>
           </w:p>
         </w:tc>
       </w:tr>
@@ -1341,7 +1517,7 @@
           </w:tcPr>
           <w:p>
             <w:pPr>
-              <w:jc w:val="both"/>
+              <w:jc w:val="center"/>
               <w:cnfStyle w:val="000000100000" w:firstRow="0" w:lastRow="0" w:firstColumn="0" w:lastColumn="0" w:oddVBand="0" w:evenVBand="0" w:oddHBand="1" w:evenHBand="0" w:firstRowFirstColumn="0" w:firstRowLastColumn="0" w:lastRowFirstColumn="0" w:lastRowLastColumn="0"/>
               <w:rPr>
                 <w:rFonts w:ascii="Dax-Regular" w:hAnsi="Dax-Regular"/>
@@ -1357,7 +1533,7 @@
           </w:tcPr>
           <w:p>
             <w:pPr>
-              <w:jc w:val="both"/>
+              <w:jc w:val="center"/>
               <w:cnfStyle w:val="000000100000" w:firstRow="0" w:lastRow="0" w:firstColumn="0" w:lastColumn="0" w:oddVBand="0" w:evenVBand="0" w:oddHBand="1" w:evenHBand="0" w:firstRowFirstColumn="0" w:firstRowLastColumn="0" w:lastRowFirstColumn="0" w:lastRowLastColumn="0"/>
               <w:rPr>
                 <w:rFonts w:ascii="Dax-Regular" w:hAnsi="Dax-Regular"/>
@@ -1373,7 +1549,7 @@
           </w:tcPr>
           <w:p>
             <w:pPr>
-              <w:jc w:val="both"/>
+              <w:jc w:val="center"/>
               <w:cnfStyle w:val="000000100000" w:firstRow="0" w:lastRow="0" w:firstColumn="0" w:lastColumn="0" w:oddVBand="0" w:evenVBand="0" w:oddHBand="1" w:evenHBand="0" w:firstRowFirstColumn="0" w:firstRowLastColumn="0" w:lastRowFirstColumn="0" w:lastRowLastColumn="0"/>
               <w:rPr>
                 <w:rFonts w:ascii="Dax-Regular" w:hAnsi="Dax-Regular"/>
@@ -1381,6 +1557,14 @@
                 <w:lang w:val="es-419"/>
               </w:rPr>
             </w:pPr>
+            <w:r>
+              <w:rPr>
+                <w:rFonts w:ascii="Dax-Regular" w:hAnsi="Dax-Regular"/>
+                <w:noProof w:val="0"/>
+                <w:lang w:val="es-419"/>
+              </w:rPr>
+              <w:t>31470.36 ms</w:t>
+            </w:r>
           </w:p>
         </w:tc>
       </w:tr>
@@ -1419,7 +1603,7 @@
           </w:tcPr>
           <w:p>
             <w:pPr>
-              <w:jc w:val="both"/>
+              <w:jc w:val="center"/>
               <w:cnfStyle w:val="000000000000" w:firstRow="0" w:lastRow="0" w:firstColumn="0" w:lastColumn="0" w:oddVBand="0" w:evenVBand="0" w:oddHBand="0" w:evenHBand="0" w:firstRowFirstColumn="0" w:firstRowLastColumn="0" w:lastRowFirstColumn="0" w:lastRowLastColumn="0"/>
               <w:rPr>
                 <w:rFonts w:ascii="Dax-Regular" w:hAnsi="Dax-Regular"/>
@@ -1427,6 +1611,14 @@
                 <w:lang w:val="es-419"/>
               </w:rPr>
             </w:pPr>
+            <w:r>
+              <w:rPr>
+                <w:rFonts w:ascii="Dax-Regular" w:hAnsi="Dax-Regular"/>
+                <w:noProof w:val="0"/>
+                <w:lang w:val="es-419"/>
+              </w:rPr>
+              <w:t>Excede el tamaño</w:t>
+            </w:r>
           </w:p>
         </w:tc>
         <w:tc>
@@ -1435,7 +1627,7 @@
           </w:tcPr>
           <w:p>
             <w:pPr>
-              <w:jc w:val="both"/>
+              <w:jc w:val="center"/>
               <w:cnfStyle w:val="000000000000" w:firstRow="0" w:lastRow="0" w:firstColumn="0" w:lastColumn="0" w:oddVBand="0" w:evenVBand="0" w:oddHBand="0" w:evenHBand="0" w:firstRowFirstColumn="0" w:firstRowLastColumn="0" w:lastRowFirstColumn="0" w:lastRowLastColumn="0"/>
               <w:rPr>
                 <w:rFonts w:ascii="Dax-Regular" w:hAnsi="Dax-Regular"/>
@@ -1443,6 +1635,14 @@
                 <w:lang w:val="es-419"/>
               </w:rPr>
             </w:pPr>
+            <w:r>
+              <w:rPr>
+                <w:rFonts w:ascii="Dax-Regular" w:hAnsi="Dax-Regular"/>
+                <w:noProof w:val="0"/>
+                <w:lang w:val="es-419"/>
+              </w:rPr>
+              <w:t>Excede el tamaño</w:t>
+            </w:r>
           </w:p>
         </w:tc>
         <w:tc>
@@ -1452,7 +1652,7 @@
           <w:p>
             <w:pPr>
               <w:keepNext/>
-              <w:jc w:val="both"/>
+              <w:jc w:val="center"/>
               <w:cnfStyle w:val="000000000000" w:firstRow="0" w:lastRow="0" w:firstColumn="0" w:lastColumn="0" w:oddVBand="0" w:evenVBand="0" w:oddHBand="0" w:evenHBand="0" w:firstRowFirstColumn="0" w:firstRowLastColumn="0" w:lastRowFirstColumn="0" w:lastRowLastColumn="0"/>
               <w:rPr>
                 <w:rFonts w:ascii="Dax-Regular" w:hAnsi="Dax-Regular"/>
@@ -1460,6 +1660,14 @@
                 <w:lang w:val="es-419"/>
               </w:rPr>
             </w:pPr>
+            <w:r>
+              <w:rPr>
+                <w:rFonts w:ascii="Dax-Regular" w:hAnsi="Dax-Regular"/>
+                <w:noProof w:val="0"/>
+                <w:lang w:val="es-419"/>
+              </w:rPr>
+              <w:t>Excede el tamaño</w:t>
+            </w:r>
           </w:p>
         </w:tc>
       </w:tr>
@@ -1561,7 +1769,6 @@
               </w:rPr>
               <w:t>Tamaño de la muestra (</w:t>
             </w:r>
-            <w:proofErr w:type="spellStart"/>
             <w:r>
               <w:rPr>
                 <w:noProof w:val="0"/>
@@ -1569,7 +1776,6 @@
               </w:rPr>
               <w:t>LINKED_LIST</w:t>
             </w:r>
-            <w:proofErr w:type="spellEnd"/>
             <w:r>
               <w:rPr>
                 <w:rFonts w:ascii="Dax-Regular" w:hAnsi="Dax-Regular"/>
@@ -1597,41 +1803,13 @@
                 <w:lang w:val="es-419"/>
               </w:rPr>
             </w:pPr>
-            <w:proofErr w:type="spellStart"/>
-            <w:r>
-              <w:rPr>
-                <w:rFonts w:ascii="Dax-Regular" w:hAnsi="Dax-Regular"/>
-                <w:noProof w:val="0"/>
-                <w:lang w:val="es-419"/>
-              </w:rPr>
-              <w:t>Insertion</w:t>
-            </w:r>
-            <w:proofErr w:type="spellEnd"/>
-            <w:r>
-              <w:rPr>
-                <w:rFonts w:ascii="Dax-Regular" w:hAnsi="Dax-Regular"/>
-                <w:noProof w:val="0"/>
-                <w:lang w:val="es-419"/>
-              </w:rPr>
-              <w:t xml:space="preserve"> </w:t>
-            </w:r>
-            <w:proofErr w:type="spellStart"/>
-            <w:r>
-              <w:rPr>
-                <w:rFonts w:ascii="Dax-Regular" w:hAnsi="Dax-Regular"/>
-                <w:noProof w:val="0"/>
-                <w:lang w:val="es-419"/>
-              </w:rPr>
-              <w:t>Sort</w:t>
-            </w:r>
-            <w:proofErr w:type="spellEnd"/>
-            <w:r>
-              <w:rPr>
-                <w:rFonts w:ascii="Dax-Regular" w:hAnsi="Dax-Regular"/>
-                <w:noProof w:val="0"/>
-                <w:lang w:val="es-419"/>
-              </w:rPr>
-              <w:t xml:space="preserve"> (ms)</w:t>
+            <w:r>
+              <w:rPr>
+                <w:rFonts w:ascii="Dax-Regular" w:hAnsi="Dax-Regular"/>
+                <w:noProof w:val="0"/>
+                <w:lang w:val="es-419"/>
+              </w:rPr>
+              <w:t>Insertion Sort (ms)</w:t>
             </w:r>
           </w:p>
         </w:tc>
@@ -1652,41 +1830,13 @@
                 <w:lang w:val="es-419"/>
               </w:rPr>
             </w:pPr>
-            <w:proofErr w:type="spellStart"/>
-            <w:r>
-              <w:rPr>
-                <w:rFonts w:ascii="Dax-Regular" w:hAnsi="Dax-Regular"/>
-                <w:noProof w:val="0"/>
-                <w:lang w:val="es-419"/>
-              </w:rPr>
-              <w:t>Selection</w:t>
-            </w:r>
-            <w:proofErr w:type="spellEnd"/>
-            <w:r>
-              <w:rPr>
-                <w:rFonts w:ascii="Dax-Regular" w:hAnsi="Dax-Regular"/>
-                <w:noProof w:val="0"/>
-                <w:lang w:val="es-419"/>
-              </w:rPr>
-              <w:t xml:space="preserve"> </w:t>
-            </w:r>
-            <w:proofErr w:type="spellStart"/>
-            <w:r>
-              <w:rPr>
-                <w:rFonts w:ascii="Dax-Regular" w:hAnsi="Dax-Regular"/>
-                <w:noProof w:val="0"/>
-                <w:lang w:val="es-419"/>
-              </w:rPr>
-              <w:t>Sort</w:t>
-            </w:r>
-            <w:proofErr w:type="spellEnd"/>
-            <w:r>
-              <w:rPr>
-                <w:rFonts w:ascii="Dax-Regular" w:hAnsi="Dax-Regular"/>
-                <w:noProof w:val="0"/>
-                <w:lang w:val="es-419"/>
-              </w:rPr>
-              <w:t xml:space="preserve"> (ms)</w:t>
+            <w:r>
+              <w:rPr>
+                <w:rFonts w:ascii="Dax-Regular" w:hAnsi="Dax-Regular"/>
+                <w:noProof w:val="0"/>
+                <w:lang w:val="es-419"/>
+              </w:rPr>
+              <w:t>Selection Sort (ms)</w:t>
             </w:r>
           </w:p>
         </w:tc>
@@ -1713,25 +1863,7 @@
                 <w:noProof w:val="0"/>
                 <w:lang w:val="es-419"/>
               </w:rPr>
-              <w:t xml:space="preserve">Shell </w:t>
-            </w:r>
-            <w:proofErr w:type="spellStart"/>
-            <w:r>
-              <w:rPr>
-                <w:rFonts w:ascii="Dax-Regular" w:hAnsi="Dax-Regular"/>
-                <w:noProof w:val="0"/>
-                <w:lang w:val="es-419"/>
-              </w:rPr>
-              <w:t>Sort</w:t>
-            </w:r>
-            <w:proofErr w:type="spellEnd"/>
-            <w:r>
-              <w:rPr>
-                <w:rFonts w:ascii="Dax-Regular" w:hAnsi="Dax-Regular"/>
-                <w:noProof w:val="0"/>
-                <w:lang w:val="es-419"/>
-              </w:rPr>
-              <w:t xml:space="preserve"> (ms)</w:t>
+              <w:t>Shell Sort (ms)</w:t>
             </w:r>
           </w:p>
         </w:tc>
@@ -1771,7 +1903,7 @@
           </w:tcPr>
           <w:p>
             <w:pPr>
-              <w:jc w:val="both"/>
+              <w:jc w:val="center"/>
               <w:cnfStyle w:val="000000100000" w:firstRow="0" w:lastRow="0" w:firstColumn="0" w:lastColumn="0" w:oddVBand="0" w:evenVBand="0" w:oddHBand="1" w:evenHBand="0" w:firstRowFirstColumn="0" w:firstRowLastColumn="0" w:lastRowFirstColumn="0" w:lastRowLastColumn="0"/>
               <w:rPr>
                 <w:rFonts w:ascii="Dax-Regular" w:hAnsi="Dax-Regular"/>
@@ -1787,7 +1919,7 @@
           </w:tcPr>
           <w:p>
             <w:pPr>
-              <w:jc w:val="both"/>
+              <w:jc w:val="center"/>
               <w:cnfStyle w:val="000000100000" w:firstRow="0" w:lastRow="0" w:firstColumn="0" w:lastColumn="0" w:oddVBand="0" w:evenVBand="0" w:oddHBand="1" w:evenHBand="0" w:firstRowFirstColumn="0" w:firstRowLastColumn="0" w:lastRowFirstColumn="0" w:lastRowLastColumn="0"/>
               <w:rPr>
                 <w:rFonts w:ascii="Dax-Regular" w:hAnsi="Dax-Regular"/>
@@ -1803,7 +1935,7 @@
           </w:tcPr>
           <w:p>
             <w:pPr>
-              <w:jc w:val="both"/>
+              <w:jc w:val="center"/>
               <w:cnfStyle w:val="000000100000" w:firstRow="0" w:lastRow="0" w:firstColumn="0" w:lastColumn="0" w:oddVBand="0" w:evenVBand="0" w:oddHBand="1" w:evenHBand="0" w:firstRowFirstColumn="0" w:firstRowLastColumn="0" w:lastRowFirstColumn="0" w:lastRowLastColumn="0"/>
               <w:rPr>
                 <w:rFonts w:ascii="Dax-Regular" w:hAnsi="Dax-Regular"/>
@@ -1848,7 +1980,7 @@
           </w:tcPr>
           <w:p>
             <w:pPr>
-              <w:jc w:val="both"/>
+              <w:jc w:val="center"/>
               <w:cnfStyle w:val="000000000000" w:firstRow="0" w:lastRow="0" w:firstColumn="0" w:lastColumn="0" w:oddVBand="0" w:evenVBand="0" w:oddHBand="0" w:evenHBand="0" w:firstRowFirstColumn="0" w:firstRowLastColumn="0" w:lastRowFirstColumn="0" w:lastRowLastColumn="0"/>
               <w:rPr>
                 <w:rFonts w:ascii="Dax-Regular" w:hAnsi="Dax-Regular"/>
@@ -1864,7 +1996,7 @@
           </w:tcPr>
           <w:p>
             <w:pPr>
-              <w:jc w:val="both"/>
+              <w:jc w:val="center"/>
               <w:cnfStyle w:val="000000000000" w:firstRow="0" w:lastRow="0" w:firstColumn="0" w:lastColumn="0" w:oddVBand="0" w:evenVBand="0" w:oddHBand="0" w:evenHBand="0" w:firstRowFirstColumn="0" w:firstRowLastColumn="0" w:lastRowFirstColumn="0" w:lastRowLastColumn="0"/>
               <w:rPr>
                 <w:rFonts w:ascii="Dax-Regular" w:hAnsi="Dax-Regular"/>
@@ -1880,7 +2012,7 @@
           </w:tcPr>
           <w:p>
             <w:pPr>
-              <w:jc w:val="both"/>
+              <w:jc w:val="center"/>
               <w:cnfStyle w:val="000000000000" w:firstRow="0" w:lastRow="0" w:firstColumn="0" w:lastColumn="0" w:oddVBand="0" w:evenVBand="0" w:oddHBand="0" w:evenHBand="0" w:firstRowFirstColumn="0" w:firstRowLastColumn="0" w:lastRowFirstColumn="0" w:lastRowLastColumn="0"/>
               <w:rPr>
                 <w:rFonts w:ascii="Dax-Regular" w:hAnsi="Dax-Regular"/>
@@ -1926,7 +2058,7 @@
           </w:tcPr>
           <w:p>
             <w:pPr>
-              <w:jc w:val="both"/>
+              <w:jc w:val="center"/>
               <w:cnfStyle w:val="000000100000" w:firstRow="0" w:lastRow="0" w:firstColumn="0" w:lastColumn="0" w:oddVBand="0" w:evenVBand="0" w:oddHBand="1" w:evenHBand="0" w:firstRowFirstColumn="0" w:firstRowLastColumn="0" w:lastRowFirstColumn="0" w:lastRowLastColumn="0"/>
               <w:rPr>
                 <w:rFonts w:ascii="Dax-Regular" w:hAnsi="Dax-Regular"/>
@@ -1942,7 +2074,7 @@
           </w:tcPr>
           <w:p>
             <w:pPr>
-              <w:jc w:val="both"/>
+              <w:jc w:val="center"/>
               <w:cnfStyle w:val="000000100000" w:firstRow="0" w:lastRow="0" w:firstColumn="0" w:lastColumn="0" w:oddVBand="0" w:evenVBand="0" w:oddHBand="1" w:evenHBand="0" w:firstRowFirstColumn="0" w:firstRowLastColumn="0" w:lastRowFirstColumn="0" w:lastRowLastColumn="0"/>
               <w:rPr>
                 <w:rFonts w:ascii="Dax-Regular" w:hAnsi="Dax-Regular"/>
@@ -1958,7 +2090,7 @@
           </w:tcPr>
           <w:p>
             <w:pPr>
-              <w:jc w:val="both"/>
+              <w:jc w:val="center"/>
               <w:cnfStyle w:val="000000100000" w:firstRow="0" w:lastRow="0" w:firstColumn="0" w:lastColumn="0" w:oddVBand="0" w:evenVBand="0" w:oddHBand="1" w:evenHBand="0" w:firstRowFirstColumn="0" w:firstRowLastColumn="0" w:lastRowFirstColumn="0" w:lastRowLastColumn="0"/>
               <w:rPr>
                 <w:rFonts w:ascii="Dax-Regular" w:hAnsi="Dax-Regular"/>
@@ -2003,7 +2135,7 @@
           </w:tcPr>
           <w:p>
             <w:pPr>
-              <w:jc w:val="both"/>
+              <w:jc w:val="center"/>
               <w:cnfStyle w:val="000000000000" w:firstRow="0" w:lastRow="0" w:firstColumn="0" w:lastColumn="0" w:oddVBand="0" w:evenVBand="0" w:oddHBand="0" w:evenHBand="0" w:firstRowFirstColumn="0" w:firstRowLastColumn="0" w:lastRowFirstColumn="0" w:lastRowLastColumn="0"/>
               <w:rPr>
                 <w:rFonts w:ascii="Dax-Regular" w:hAnsi="Dax-Regular"/>
@@ -2019,7 +2151,7 @@
           </w:tcPr>
           <w:p>
             <w:pPr>
-              <w:jc w:val="both"/>
+              <w:jc w:val="center"/>
               <w:cnfStyle w:val="000000000000" w:firstRow="0" w:lastRow="0" w:firstColumn="0" w:lastColumn="0" w:oddVBand="0" w:evenVBand="0" w:oddHBand="0" w:evenHBand="0" w:firstRowFirstColumn="0" w:firstRowLastColumn="0" w:lastRowFirstColumn="0" w:lastRowLastColumn="0"/>
               <w:rPr>
                 <w:rFonts w:ascii="Dax-Regular" w:hAnsi="Dax-Regular"/>
@@ -2035,7 +2167,7 @@
           </w:tcPr>
           <w:p>
             <w:pPr>
-              <w:jc w:val="both"/>
+              <w:jc w:val="center"/>
               <w:cnfStyle w:val="000000000000" w:firstRow="0" w:lastRow="0" w:firstColumn="0" w:lastColumn="0" w:oddVBand="0" w:evenVBand="0" w:oddHBand="0" w:evenHBand="0" w:firstRowFirstColumn="0" w:firstRowLastColumn="0" w:lastRowFirstColumn="0" w:lastRowLastColumn="0"/>
               <w:rPr>
                 <w:rFonts w:ascii="Dax-Regular" w:hAnsi="Dax-Regular"/>
@@ -2081,7 +2213,7 @@
           </w:tcPr>
           <w:p>
             <w:pPr>
-              <w:jc w:val="both"/>
+              <w:jc w:val="center"/>
               <w:cnfStyle w:val="000000100000" w:firstRow="0" w:lastRow="0" w:firstColumn="0" w:lastColumn="0" w:oddVBand="0" w:evenVBand="0" w:oddHBand="1" w:evenHBand="0" w:firstRowFirstColumn="0" w:firstRowLastColumn="0" w:lastRowFirstColumn="0" w:lastRowLastColumn="0"/>
               <w:rPr>
                 <w:rFonts w:ascii="Dax-Regular" w:hAnsi="Dax-Regular"/>
@@ -2097,7 +2229,7 @@
           </w:tcPr>
           <w:p>
             <w:pPr>
-              <w:jc w:val="both"/>
+              <w:jc w:val="center"/>
               <w:cnfStyle w:val="000000100000" w:firstRow="0" w:lastRow="0" w:firstColumn="0" w:lastColumn="0" w:oddVBand="0" w:evenVBand="0" w:oddHBand="1" w:evenHBand="0" w:firstRowFirstColumn="0" w:firstRowLastColumn="0" w:lastRowFirstColumn="0" w:lastRowLastColumn="0"/>
               <w:rPr>
                 <w:rFonts w:ascii="Dax-Regular" w:hAnsi="Dax-Regular"/>
@@ -2113,7 +2245,7 @@
           </w:tcPr>
           <w:p>
             <w:pPr>
-              <w:jc w:val="both"/>
+              <w:jc w:val="center"/>
               <w:cnfStyle w:val="000000100000" w:firstRow="0" w:lastRow="0" w:firstColumn="0" w:lastColumn="0" w:oddVBand="0" w:evenVBand="0" w:oddHBand="1" w:evenHBand="0" w:firstRowFirstColumn="0" w:firstRowLastColumn="0" w:lastRowFirstColumn="0" w:lastRowLastColumn="0"/>
               <w:rPr>
                 <w:rFonts w:ascii="Dax-Regular" w:hAnsi="Dax-Regular"/>
@@ -2158,7 +2290,7 @@
           </w:tcPr>
           <w:p>
             <w:pPr>
-              <w:jc w:val="both"/>
+              <w:jc w:val="center"/>
               <w:cnfStyle w:val="000000000000" w:firstRow="0" w:lastRow="0" w:firstColumn="0" w:lastColumn="0" w:oddVBand="0" w:evenVBand="0" w:oddHBand="0" w:evenHBand="0" w:firstRowFirstColumn="0" w:firstRowLastColumn="0" w:lastRowFirstColumn="0" w:lastRowLastColumn="0"/>
               <w:rPr>
                 <w:rFonts w:ascii="Dax-Regular" w:hAnsi="Dax-Regular"/>
@@ -2174,7 +2306,7 @@
           </w:tcPr>
           <w:p>
             <w:pPr>
-              <w:jc w:val="both"/>
+              <w:jc w:val="center"/>
               <w:cnfStyle w:val="000000000000" w:firstRow="0" w:lastRow="0" w:firstColumn="0" w:lastColumn="0" w:oddVBand="0" w:evenVBand="0" w:oddHBand="0" w:evenHBand="0" w:firstRowFirstColumn="0" w:firstRowLastColumn="0" w:lastRowFirstColumn="0" w:lastRowLastColumn="0"/>
               <w:rPr>
                 <w:rFonts w:ascii="Dax-Regular" w:hAnsi="Dax-Regular"/>
@@ -2190,7 +2322,7 @@
           </w:tcPr>
           <w:p>
             <w:pPr>
-              <w:jc w:val="both"/>
+              <w:jc w:val="center"/>
               <w:cnfStyle w:val="000000000000" w:firstRow="0" w:lastRow="0" w:firstColumn="0" w:lastColumn="0" w:oddVBand="0" w:evenVBand="0" w:oddHBand="0" w:evenHBand="0" w:firstRowFirstColumn="0" w:firstRowLastColumn="0" w:lastRowFirstColumn="0" w:lastRowLastColumn="0"/>
               <w:rPr>
                 <w:rFonts w:ascii="Dax-Regular" w:hAnsi="Dax-Regular"/>
@@ -2236,7 +2368,7 @@
           </w:tcPr>
           <w:p>
             <w:pPr>
-              <w:jc w:val="both"/>
+              <w:jc w:val="center"/>
               <w:cnfStyle w:val="000000100000" w:firstRow="0" w:lastRow="0" w:firstColumn="0" w:lastColumn="0" w:oddVBand="0" w:evenVBand="0" w:oddHBand="1" w:evenHBand="0" w:firstRowFirstColumn="0" w:firstRowLastColumn="0" w:lastRowFirstColumn="0" w:lastRowLastColumn="0"/>
               <w:rPr>
                 <w:rFonts w:ascii="Dax-Regular" w:hAnsi="Dax-Regular"/>
@@ -2252,7 +2384,7 @@
           </w:tcPr>
           <w:p>
             <w:pPr>
-              <w:jc w:val="both"/>
+              <w:jc w:val="center"/>
               <w:cnfStyle w:val="000000100000" w:firstRow="0" w:lastRow="0" w:firstColumn="0" w:lastColumn="0" w:oddVBand="0" w:evenVBand="0" w:oddHBand="1" w:evenHBand="0" w:firstRowFirstColumn="0" w:firstRowLastColumn="0" w:lastRowFirstColumn="0" w:lastRowLastColumn="0"/>
               <w:rPr>
                 <w:rFonts w:ascii="Dax-Regular" w:hAnsi="Dax-Regular"/>
@@ -2268,7 +2400,7 @@
           </w:tcPr>
           <w:p>
             <w:pPr>
-              <w:jc w:val="both"/>
+              <w:jc w:val="center"/>
               <w:cnfStyle w:val="000000100000" w:firstRow="0" w:lastRow="0" w:firstColumn="0" w:lastColumn="0" w:oddVBand="0" w:evenVBand="0" w:oddHBand="1" w:evenHBand="0" w:firstRowFirstColumn="0" w:firstRowLastColumn="0" w:lastRowFirstColumn="0" w:lastRowLastColumn="0"/>
               <w:rPr>
                 <w:rFonts w:ascii="Dax-Regular" w:hAnsi="Dax-Regular"/>
@@ -2313,7 +2445,7 @@
           </w:tcPr>
           <w:p>
             <w:pPr>
-              <w:jc w:val="both"/>
+              <w:jc w:val="center"/>
               <w:cnfStyle w:val="000000000000" w:firstRow="0" w:lastRow="0" w:firstColumn="0" w:lastColumn="0" w:oddVBand="0" w:evenVBand="0" w:oddHBand="0" w:evenHBand="0" w:firstRowFirstColumn="0" w:firstRowLastColumn="0" w:lastRowFirstColumn="0" w:lastRowLastColumn="0"/>
               <w:rPr>
                 <w:rFonts w:ascii="Dax-Regular" w:hAnsi="Dax-Regular"/>
@@ -2329,7 +2461,7 @@
           </w:tcPr>
           <w:p>
             <w:pPr>
-              <w:jc w:val="both"/>
+              <w:jc w:val="center"/>
               <w:cnfStyle w:val="000000000000" w:firstRow="0" w:lastRow="0" w:firstColumn="0" w:lastColumn="0" w:oddVBand="0" w:evenVBand="0" w:oddHBand="0" w:evenHBand="0" w:firstRowFirstColumn="0" w:firstRowLastColumn="0" w:lastRowFirstColumn="0" w:lastRowLastColumn="0"/>
               <w:rPr>
                 <w:rFonts w:ascii="Dax-Regular" w:hAnsi="Dax-Regular"/>
@@ -2345,7 +2477,7 @@
           </w:tcPr>
           <w:p>
             <w:pPr>
-              <w:jc w:val="both"/>
+              <w:jc w:val="center"/>
               <w:cnfStyle w:val="000000000000" w:firstRow="0" w:lastRow="0" w:firstColumn="0" w:lastColumn="0" w:oddVBand="0" w:evenVBand="0" w:oddHBand="0" w:evenHBand="0" w:firstRowFirstColumn="0" w:firstRowLastColumn="0" w:lastRowFirstColumn="0" w:lastRowLastColumn="0"/>
               <w:rPr>
                 <w:rFonts w:ascii="Dax-Regular" w:hAnsi="Dax-Regular"/>
@@ -2391,7 +2523,7 @@
           </w:tcPr>
           <w:p>
             <w:pPr>
-              <w:jc w:val="both"/>
+              <w:jc w:val="center"/>
               <w:cnfStyle w:val="000000100000" w:firstRow="0" w:lastRow="0" w:firstColumn="0" w:lastColumn="0" w:oddVBand="0" w:evenVBand="0" w:oddHBand="1" w:evenHBand="0" w:firstRowFirstColumn="0" w:firstRowLastColumn="0" w:lastRowFirstColumn="0" w:lastRowLastColumn="0"/>
               <w:rPr>
                 <w:rFonts w:ascii="Dax-Regular" w:hAnsi="Dax-Regular"/>
@@ -2407,7 +2539,7 @@
           </w:tcPr>
           <w:p>
             <w:pPr>
-              <w:jc w:val="both"/>
+              <w:jc w:val="center"/>
               <w:cnfStyle w:val="000000100000" w:firstRow="0" w:lastRow="0" w:firstColumn="0" w:lastColumn="0" w:oddVBand="0" w:evenVBand="0" w:oddHBand="1" w:evenHBand="0" w:firstRowFirstColumn="0" w:firstRowLastColumn="0" w:lastRowFirstColumn="0" w:lastRowLastColumn="0"/>
               <w:rPr>
                 <w:rFonts w:ascii="Dax-Regular" w:hAnsi="Dax-Regular"/>
@@ -2423,7 +2555,7 @@
           </w:tcPr>
           <w:p>
             <w:pPr>
-              <w:jc w:val="both"/>
+              <w:jc w:val="center"/>
               <w:cnfStyle w:val="000000100000" w:firstRow="0" w:lastRow="0" w:firstColumn="0" w:lastColumn="0" w:oddVBand="0" w:evenVBand="0" w:oddHBand="1" w:evenHBand="0" w:firstRowFirstColumn="0" w:firstRowLastColumn="0" w:lastRowFirstColumn="0" w:lastRowLastColumn="0"/>
               <w:rPr>
                 <w:rFonts w:ascii="Dax-Regular" w:hAnsi="Dax-Regular"/>
@@ -2469,7 +2601,7 @@
           </w:tcPr>
           <w:p>
             <w:pPr>
-              <w:jc w:val="both"/>
+              <w:jc w:val="center"/>
               <w:cnfStyle w:val="000000000000" w:firstRow="0" w:lastRow="0" w:firstColumn="0" w:lastColumn="0" w:oddVBand="0" w:evenVBand="0" w:oddHBand="0" w:evenHBand="0" w:firstRowFirstColumn="0" w:firstRowLastColumn="0" w:lastRowFirstColumn="0" w:lastRowLastColumn="0"/>
               <w:rPr>
                 <w:rFonts w:ascii="Dax-Regular" w:hAnsi="Dax-Regular"/>
@@ -2477,6 +2609,14 @@
                 <w:lang w:val="es-419"/>
               </w:rPr>
             </w:pPr>
+            <w:r>
+              <w:rPr>
+                <w:rFonts w:ascii="Dax-Regular" w:hAnsi="Dax-Regular"/>
+                <w:noProof w:val="0"/>
+                <w:lang w:val="es-419"/>
+              </w:rPr>
+              <w:t>Excede el tamaño</w:t>
+            </w:r>
           </w:p>
         </w:tc>
         <w:tc>
@@ -2485,7 +2625,7 @@
           </w:tcPr>
           <w:p>
             <w:pPr>
-              <w:jc w:val="both"/>
+              <w:jc w:val="center"/>
               <w:cnfStyle w:val="000000000000" w:firstRow="0" w:lastRow="0" w:firstColumn="0" w:lastColumn="0" w:oddVBand="0" w:evenVBand="0" w:oddHBand="0" w:evenHBand="0" w:firstRowFirstColumn="0" w:firstRowLastColumn="0" w:lastRowFirstColumn="0" w:lastRowLastColumn="0"/>
               <w:rPr>
                 <w:rFonts w:ascii="Dax-Regular" w:hAnsi="Dax-Regular"/>
@@ -2493,6 +2633,14 @@
                 <w:lang w:val="es-419"/>
               </w:rPr>
             </w:pPr>
+            <w:r>
+              <w:rPr>
+                <w:rFonts w:ascii="Dax-Regular" w:hAnsi="Dax-Regular"/>
+                <w:noProof w:val="0"/>
+                <w:lang w:val="es-419"/>
+              </w:rPr>
+              <w:t>Excede el tamaño</w:t>
+            </w:r>
           </w:p>
         </w:tc>
         <w:tc>
@@ -2502,7 +2650,7 @@
           <w:p>
             <w:pPr>
               <w:keepNext/>
-              <w:jc w:val="both"/>
+              <w:jc w:val="center"/>
               <w:cnfStyle w:val="000000000000" w:firstRow="0" w:lastRow="0" w:firstColumn="0" w:lastColumn="0" w:oddVBand="0" w:evenVBand="0" w:oddHBand="0" w:evenHBand="0" w:firstRowFirstColumn="0" w:firstRowLastColumn="0" w:lastRowFirstColumn="0" w:lastRowLastColumn="0"/>
               <w:rPr>
                 <w:rFonts w:ascii="Dax-Regular" w:hAnsi="Dax-Regular"/>
@@ -2510,6 +2658,14 @@
                 <w:lang w:val="es-419"/>
               </w:rPr>
             </w:pPr>
+            <w:r>
+              <w:rPr>
+                <w:rFonts w:ascii="Dax-Regular" w:hAnsi="Dax-Regular"/>
+                <w:noProof w:val="0"/>
+                <w:lang w:val="es-419"/>
+              </w:rPr>
+              <w:t>Excede el tamaño</w:t>
+            </w:r>
           </w:p>
         </w:tc>
       </w:tr>
@@ -2628,25 +2784,7 @@
                 <w:noProof w:val="0"/>
                 <w:lang w:val="es-419"/>
               </w:rPr>
-              <w:t>Arreglo (</w:t>
-            </w:r>
-            <w:proofErr w:type="spellStart"/>
-            <w:r>
-              <w:rPr>
-                <w:rFonts w:ascii="Dax-Regular" w:hAnsi="Dax-Regular"/>
-                <w:noProof w:val="0"/>
-                <w:lang w:val="es-419"/>
-              </w:rPr>
-              <w:t>ARRAYLIST</w:t>
-            </w:r>
-            <w:proofErr w:type="spellEnd"/>
-            <w:r>
-              <w:rPr>
-                <w:rFonts w:ascii="Dax-Regular" w:hAnsi="Dax-Regular"/>
-                <w:noProof w:val="0"/>
-                <w:lang w:val="es-419"/>
-              </w:rPr>
-              <w:t>)</w:t>
+              <w:t>Arreglo (ARRAYLIST)</w:t>
             </w:r>
           </w:p>
         </w:tc>
@@ -2670,25 +2808,7 @@
                 <w:noProof w:val="0"/>
                 <w:lang w:val="es-419"/>
               </w:rPr>
-              <w:t>Lista enlazada (</w:t>
-            </w:r>
-            <w:proofErr w:type="spellStart"/>
-            <w:r>
-              <w:rPr>
-                <w:rFonts w:ascii="Dax-Regular" w:hAnsi="Dax-Regular"/>
-                <w:noProof w:val="0"/>
-                <w:lang w:val="es-419"/>
-              </w:rPr>
-              <w:t>LINKED_LIST</w:t>
-            </w:r>
-            <w:proofErr w:type="spellEnd"/>
-            <w:r>
-              <w:rPr>
-                <w:rFonts w:ascii="Dax-Regular" w:hAnsi="Dax-Regular"/>
-                <w:noProof w:val="0"/>
-                <w:lang w:val="es-419"/>
-              </w:rPr>
-              <w:t>)</w:t>
+              <w:t>Lista enlazada (LINKED_LIST)</w:t>
             </w:r>
           </w:p>
         </w:tc>
@@ -2715,34 +2835,14 @@
                 <w:lang w:val="es-419"/>
               </w:rPr>
             </w:pPr>
-            <w:proofErr w:type="spellStart"/>
-            <w:r>
-              <w:rPr>
-                <w:rFonts w:ascii="Dax-Regular" w:hAnsi="Dax-Regular"/>
-                <w:noProof w:val="0"/>
-                <w:lang w:val="es-419"/>
-              </w:rPr>
-              <w:t>Insertion</w:t>
-            </w:r>
-            <w:proofErr w:type="spellEnd"/>
-            <w:r>
-              <w:rPr>
-                <w:rFonts w:ascii="Dax-Regular" w:hAnsi="Dax-Regular"/>
-                <w:noProof w:val="0"/>
-                <w:lang w:val="es-419"/>
-              </w:rPr>
-              <w:t xml:space="preserve"> </w:t>
-            </w:r>
-            <w:proofErr w:type="spellStart"/>
-            <w:r>
-              <w:rPr>
-                <w:rFonts w:ascii="Dax-Regular" w:hAnsi="Dax-Regular"/>
-                <w:noProof w:val="0"/>
-                <w:lang w:val="es-419"/>
-              </w:rPr>
-              <w:t>sort</w:t>
-            </w:r>
-            <w:proofErr w:type="spellEnd"/>
+            <w:r>
+              <w:rPr>
+                <w:rFonts w:ascii="Dax-Regular" w:hAnsi="Dax-Regular"/>
+                <w:noProof w:val="0"/>
+                <w:lang w:val="es-419"/>
+              </w:rPr>
+              <w:t>Insertion sort</w:t>
+            </w:r>
           </w:p>
         </w:tc>
         <w:tc>
@@ -2799,34 +2899,14 @@
                 <w:lang w:val="es-419"/>
               </w:rPr>
             </w:pPr>
-            <w:proofErr w:type="spellStart"/>
-            <w:r>
-              <w:rPr>
-                <w:rFonts w:ascii="Dax-Regular" w:hAnsi="Dax-Regular"/>
-                <w:noProof w:val="0"/>
-                <w:lang w:val="es-419"/>
-              </w:rPr>
-              <w:t>Selection</w:t>
-            </w:r>
-            <w:proofErr w:type="spellEnd"/>
-            <w:r>
-              <w:rPr>
-                <w:rFonts w:ascii="Dax-Regular" w:hAnsi="Dax-Regular"/>
-                <w:noProof w:val="0"/>
-                <w:lang w:val="es-419"/>
-              </w:rPr>
-              <w:t xml:space="preserve"> </w:t>
-            </w:r>
-            <w:proofErr w:type="spellStart"/>
-            <w:r>
-              <w:rPr>
-                <w:rFonts w:ascii="Dax-Regular" w:hAnsi="Dax-Regular"/>
-                <w:noProof w:val="0"/>
-                <w:lang w:val="es-419"/>
-              </w:rPr>
-              <w:t>sort</w:t>
-            </w:r>
-            <w:proofErr w:type="spellEnd"/>
+            <w:r>
+              <w:rPr>
+                <w:rFonts w:ascii="Dax-Regular" w:hAnsi="Dax-Regular"/>
+                <w:noProof w:val="0"/>
+                <w:lang w:val="es-419"/>
+              </w:rPr>
+              <w:t>Selection sort</w:t>
+            </w:r>
             <w:r>
               <w:rPr>
                 <w:noProof w:val="0"/>
@@ -2894,18 +2974,9 @@
                 <w:noProof w:val="0"/>
                 <w:lang w:val="es-419"/>
               </w:rPr>
-              <w:t xml:space="preserve">Shell </w:t>
-            </w:r>
-            <w:proofErr w:type="spellStart"/>
-            <w:r>
-              <w:rPr>
-                <w:rFonts w:ascii="Dax-Regular" w:hAnsi="Dax-Regular"/>
-                <w:noProof w:val="0"/>
-                <w:lang w:val="es-419"/>
-              </w:rPr>
-              <w:t>sort</w:t>
-            </w:r>
-            <w:proofErr w:type="spellEnd"/>
+              <w:lastRenderedPageBreak/>
+              <w:t>Shell sort</w:t>
+            </w:r>
           </w:p>
         </w:tc>
         <w:tc>
@@ -3021,7 +3092,6 @@
           <w:noProof w:val="0"/>
           <w:lang w:val="es-419"/>
         </w:rPr>
-        <w:lastRenderedPageBreak/>
         <w:t>Graficas</w:t>
       </w:r>
     </w:p>
@@ -3051,14 +3121,7 @@
           <w:rFonts w:ascii="Dax-Regular" w:hAnsi="Dax-Regular"/>
           <w:lang w:val="es-419"/>
         </w:rPr>
-        <w:t>inco gráficas generadas por los resultados de las pruebas de rendimiento</w:t>
-      </w:r>
-      <w:r>
-        <w:rPr>
-          <w:rFonts w:ascii="Dax-Regular" w:hAnsi="Dax-Regular"/>
-          <w:lang w:val="es-419"/>
-        </w:rPr>
-        <w:t xml:space="preserve"> en la </w:t>
+        <w:t xml:space="preserve">inco gráficas generadas por los resultados de las pruebas de rendimiento en la </w:t>
       </w:r>
       <w:r>
         <w:rPr>
@@ -3107,23 +3170,7 @@
           <w:rFonts w:ascii="Dax-Regular" w:hAnsi="Dax-Regular"/>
           <w:lang w:val="es-419"/>
         </w:rPr>
-        <w:t xml:space="preserve">Comparación de rendimiento </w:t>
-      </w:r>
-      <w:proofErr w:type="spellStart"/>
-      <w:r>
-        <w:rPr>
-          <w:rFonts w:ascii="Dax-Regular" w:hAnsi="Dax-Regular"/>
-          <w:lang w:val="es-419"/>
-        </w:rPr>
-        <w:t>ARRAYLIST</w:t>
-      </w:r>
-      <w:proofErr w:type="spellEnd"/>
-      <w:r>
-        <w:rPr>
-          <w:rFonts w:ascii="Dax-Regular" w:hAnsi="Dax-Regular"/>
-          <w:lang w:val="es-419"/>
-        </w:rPr>
-        <w:t>.</w:t>
+        <w:t>Comparación de rendimiento ARRAYLIST.</w:t>
       </w:r>
     </w:p>
     <w:p>
@@ -3145,23 +3192,7 @@
           <w:rFonts w:ascii="Dax-Regular" w:hAnsi="Dax-Regular"/>
           <w:lang w:val="es-419"/>
         </w:rPr>
-        <w:t xml:space="preserve">Comparación de rendimiento </w:t>
-      </w:r>
-      <w:proofErr w:type="spellStart"/>
-      <w:r>
-        <w:rPr>
-          <w:rFonts w:ascii="Dax-Regular" w:hAnsi="Dax-Regular"/>
-          <w:lang w:val="es-419"/>
-        </w:rPr>
-        <w:t>LINKED_LIST</w:t>
-      </w:r>
-      <w:proofErr w:type="spellEnd"/>
-      <w:r>
-        <w:rPr>
-          <w:rFonts w:ascii="Dax-Regular" w:hAnsi="Dax-Regular"/>
-          <w:lang w:val="es-419"/>
-        </w:rPr>
-        <w:t>.</w:t>
+        <w:t>Comparación de rendimiento LINKED_LIST.</w:t>
       </w:r>
     </w:p>
     <w:p>
@@ -3183,39 +3214,7 @@
           <w:rFonts w:ascii="Dax-Regular" w:hAnsi="Dax-Regular"/>
           <w:lang w:val="es-419"/>
         </w:rPr>
-        <w:t xml:space="preserve">Comparación de rendimiento para </w:t>
-      </w:r>
-      <w:proofErr w:type="spellStart"/>
-      <w:r>
-        <w:rPr>
-          <w:rFonts w:ascii="Dax-Regular" w:hAnsi="Dax-Regular"/>
-          <w:lang w:val="es-419"/>
-        </w:rPr>
-        <w:t>Insertion</w:t>
-      </w:r>
-      <w:proofErr w:type="spellEnd"/>
-      <w:r>
-        <w:rPr>
-          <w:rFonts w:ascii="Dax-Regular" w:hAnsi="Dax-Regular"/>
-          <w:lang w:val="es-419"/>
-        </w:rPr>
-        <w:t xml:space="preserve"> </w:t>
-      </w:r>
-      <w:proofErr w:type="spellStart"/>
-      <w:r>
-        <w:rPr>
-          <w:rFonts w:ascii="Dax-Regular" w:hAnsi="Dax-Regular"/>
-          <w:lang w:val="es-419"/>
-        </w:rPr>
-        <w:t>Sort</w:t>
-      </w:r>
-      <w:proofErr w:type="spellEnd"/>
-      <w:r>
-        <w:rPr>
-          <w:rFonts w:ascii="Dax-Regular" w:hAnsi="Dax-Regular"/>
-          <w:lang w:val="es-419"/>
-        </w:rPr>
-        <w:t>.</w:t>
+        <w:t>Comparación de rendimiento para Insertion Sort.</w:t>
       </w:r>
     </w:p>
     <w:p>
@@ -3237,39 +3236,7 @@
           <w:rFonts w:ascii="Dax-Regular" w:hAnsi="Dax-Regular"/>
           <w:lang w:val="es-419"/>
         </w:rPr>
-        <w:t xml:space="preserve">Comparación de rendimiento para </w:t>
-      </w:r>
-      <w:proofErr w:type="spellStart"/>
-      <w:r>
-        <w:rPr>
-          <w:rFonts w:ascii="Dax-Regular" w:hAnsi="Dax-Regular"/>
-          <w:lang w:val="es-419"/>
-        </w:rPr>
-        <w:t>Selection</w:t>
-      </w:r>
-      <w:proofErr w:type="spellEnd"/>
-      <w:r>
-        <w:rPr>
-          <w:rFonts w:ascii="Dax-Regular" w:hAnsi="Dax-Regular"/>
-          <w:lang w:val="es-419"/>
-        </w:rPr>
-        <w:t xml:space="preserve"> </w:t>
-      </w:r>
-      <w:proofErr w:type="spellStart"/>
-      <w:r>
-        <w:rPr>
-          <w:rFonts w:ascii="Dax-Regular" w:hAnsi="Dax-Regular"/>
-          <w:lang w:val="es-419"/>
-        </w:rPr>
-        <w:t>Sort</w:t>
-      </w:r>
-      <w:proofErr w:type="spellEnd"/>
-      <w:r>
-        <w:rPr>
-          <w:rFonts w:ascii="Dax-Regular" w:hAnsi="Dax-Regular"/>
-          <w:lang w:val="es-419"/>
-        </w:rPr>
-        <w:t>.</w:t>
+        <w:t>Comparación de rendimiento para Selection Sort.</w:t>
       </w:r>
     </w:p>
     <w:p>
@@ -3291,23 +3258,7 @@
           <w:rFonts w:ascii="Dax-Regular" w:hAnsi="Dax-Regular"/>
           <w:lang w:val="es-419"/>
         </w:rPr>
-        <w:t xml:space="preserve">Comparación de rendimiento para Shell </w:t>
-      </w:r>
-      <w:proofErr w:type="spellStart"/>
-      <w:r>
-        <w:rPr>
-          <w:rFonts w:ascii="Dax-Regular" w:hAnsi="Dax-Regular"/>
-          <w:lang w:val="es-419"/>
-        </w:rPr>
-        <w:t>Sort</w:t>
-      </w:r>
-      <w:proofErr w:type="spellEnd"/>
-      <w:r>
-        <w:rPr>
-          <w:rFonts w:ascii="Dax-Regular" w:hAnsi="Dax-Regular"/>
-          <w:lang w:val="es-419"/>
-        </w:rPr>
-        <w:t>.</w:t>
+        <w:t>Comparación de rendimiento para Shell Sort.</w:t>
       </w:r>
     </w:p>
     <w:p>
@@ -3327,16 +3278,7 @@
           <w:noProof w:val="0"/>
           <w:lang w:val="es-419"/>
         </w:rPr>
-        <w:t xml:space="preserve">Maquina </w:t>
-      </w:r>
-      <w:r>
-        <w:rPr>
-          <w:b/>
-          <w:bCs/>
-          <w:noProof w:val="0"/>
-          <w:lang w:val="es-419"/>
-        </w:rPr>
-        <w:t>2</w:t>
+        <w:t>Maquina 2</w:t>
       </w:r>
     </w:p>
     <w:p>
@@ -3403,7 +3345,6 @@
               </w:rPr>
               <w:t>Tamaño de la muestra (</w:t>
             </w:r>
-            <w:proofErr w:type="spellStart"/>
             <w:r>
               <w:rPr>
                 <w:noProof w:val="0"/>
@@ -3411,7 +3352,6 @@
               </w:rPr>
               <w:t>ARRAY_LIST</w:t>
             </w:r>
-            <w:proofErr w:type="spellEnd"/>
             <w:r>
               <w:rPr>
                 <w:rFonts w:ascii="Dax-Regular" w:hAnsi="Dax-Regular"/>
@@ -3439,41 +3379,13 @@
                 <w:lang w:val="es-419"/>
               </w:rPr>
             </w:pPr>
-            <w:proofErr w:type="spellStart"/>
-            <w:r>
-              <w:rPr>
-                <w:rFonts w:ascii="Dax-Regular" w:hAnsi="Dax-Regular"/>
-                <w:noProof w:val="0"/>
-                <w:lang w:val="es-419"/>
-              </w:rPr>
-              <w:t>Insertion</w:t>
-            </w:r>
-            <w:proofErr w:type="spellEnd"/>
-            <w:r>
-              <w:rPr>
-                <w:rFonts w:ascii="Dax-Regular" w:hAnsi="Dax-Regular"/>
-                <w:noProof w:val="0"/>
-                <w:lang w:val="es-419"/>
-              </w:rPr>
-              <w:t xml:space="preserve"> </w:t>
-            </w:r>
-            <w:proofErr w:type="spellStart"/>
-            <w:r>
-              <w:rPr>
-                <w:rFonts w:ascii="Dax-Regular" w:hAnsi="Dax-Regular"/>
-                <w:noProof w:val="0"/>
-                <w:lang w:val="es-419"/>
-              </w:rPr>
-              <w:t>Sort</w:t>
-            </w:r>
-            <w:proofErr w:type="spellEnd"/>
-            <w:r>
-              <w:rPr>
-                <w:rFonts w:ascii="Dax-Regular" w:hAnsi="Dax-Regular"/>
-                <w:noProof w:val="0"/>
-                <w:lang w:val="es-419"/>
-              </w:rPr>
-              <w:t xml:space="preserve"> (ms)</w:t>
+            <w:r>
+              <w:rPr>
+                <w:rFonts w:ascii="Dax-Regular" w:hAnsi="Dax-Regular"/>
+                <w:noProof w:val="0"/>
+                <w:lang w:val="es-419"/>
+              </w:rPr>
+              <w:t>Insertion Sort (ms)</w:t>
             </w:r>
           </w:p>
         </w:tc>
@@ -3494,41 +3406,13 @@
                 <w:lang w:val="es-419"/>
               </w:rPr>
             </w:pPr>
-            <w:proofErr w:type="spellStart"/>
-            <w:r>
-              <w:rPr>
-                <w:rFonts w:ascii="Dax-Regular" w:hAnsi="Dax-Regular"/>
-                <w:noProof w:val="0"/>
-                <w:lang w:val="es-419"/>
-              </w:rPr>
-              <w:t>Selection</w:t>
-            </w:r>
-            <w:proofErr w:type="spellEnd"/>
-            <w:r>
-              <w:rPr>
-                <w:rFonts w:ascii="Dax-Regular" w:hAnsi="Dax-Regular"/>
-                <w:noProof w:val="0"/>
-                <w:lang w:val="es-419"/>
-              </w:rPr>
-              <w:t xml:space="preserve"> </w:t>
-            </w:r>
-            <w:proofErr w:type="spellStart"/>
-            <w:r>
-              <w:rPr>
-                <w:rFonts w:ascii="Dax-Regular" w:hAnsi="Dax-Regular"/>
-                <w:noProof w:val="0"/>
-                <w:lang w:val="es-419"/>
-              </w:rPr>
-              <w:t>Sort</w:t>
-            </w:r>
-            <w:proofErr w:type="spellEnd"/>
-            <w:r>
-              <w:rPr>
-                <w:rFonts w:ascii="Dax-Regular" w:hAnsi="Dax-Regular"/>
-                <w:noProof w:val="0"/>
-                <w:lang w:val="es-419"/>
-              </w:rPr>
-              <w:t xml:space="preserve"> (ms)</w:t>
+            <w:r>
+              <w:rPr>
+                <w:rFonts w:ascii="Dax-Regular" w:hAnsi="Dax-Regular"/>
+                <w:noProof w:val="0"/>
+                <w:lang w:val="es-419"/>
+              </w:rPr>
+              <w:t>Selection Sort (ms)</w:t>
             </w:r>
           </w:p>
         </w:tc>
@@ -3555,25 +3439,7 @@
                 <w:noProof w:val="0"/>
                 <w:lang w:val="es-419"/>
               </w:rPr>
-              <w:t xml:space="preserve">Shell </w:t>
-            </w:r>
-            <w:proofErr w:type="spellStart"/>
-            <w:r>
-              <w:rPr>
-                <w:rFonts w:ascii="Dax-Regular" w:hAnsi="Dax-Regular"/>
-                <w:noProof w:val="0"/>
-                <w:lang w:val="es-419"/>
-              </w:rPr>
-              <w:t>Sort</w:t>
-            </w:r>
-            <w:proofErr w:type="spellEnd"/>
-            <w:r>
-              <w:rPr>
-                <w:rFonts w:ascii="Dax-Regular" w:hAnsi="Dax-Regular"/>
-                <w:noProof w:val="0"/>
-                <w:lang w:val="es-419"/>
-              </w:rPr>
-              <w:t xml:space="preserve"> (ms)</w:t>
+              <w:t>Shell Sort (ms)</w:t>
             </w:r>
           </w:p>
         </w:tc>
@@ -4451,7 +4317,6 @@
               </w:rPr>
               <w:t>Tamaño de la muestra (</w:t>
             </w:r>
-            <w:proofErr w:type="spellStart"/>
             <w:r>
               <w:rPr>
                 <w:noProof w:val="0"/>
@@ -4459,7 +4324,6 @@
               </w:rPr>
               <w:t>LINKED_LIST</w:t>
             </w:r>
-            <w:proofErr w:type="spellEnd"/>
             <w:r>
               <w:rPr>
                 <w:rFonts w:ascii="Dax-Regular" w:hAnsi="Dax-Regular"/>
@@ -4487,41 +4351,13 @@
                 <w:lang w:val="es-419"/>
               </w:rPr>
             </w:pPr>
-            <w:proofErr w:type="spellStart"/>
-            <w:r>
-              <w:rPr>
-                <w:rFonts w:ascii="Dax-Regular" w:hAnsi="Dax-Regular"/>
-                <w:noProof w:val="0"/>
-                <w:lang w:val="es-419"/>
-              </w:rPr>
-              <w:t>Insertion</w:t>
-            </w:r>
-            <w:proofErr w:type="spellEnd"/>
-            <w:r>
-              <w:rPr>
-                <w:rFonts w:ascii="Dax-Regular" w:hAnsi="Dax-Regular"/>
-                <w:noProof w:val="0"/>
-                <w:lang w:val="es-419"/>
-              </w:rPr>
-              <w:t xml:space="preserve"> </w:t>
-            </w:r>
-            <w:proofErr w:type="spellStart"/>
-            <w:r>
-              <w:rPr>
-                <w:rFonts w:ascii="Dax-Regular" w:hAnsi="Dax-Regular"/>
-                <w:noProof w:val="0"/>
-                <w:lang w:val="es-419"/>
-              </w:rPr>
-              <w:t>Sort</w:t>
-            </w:r>
-            <w:proofErr w:type="spellEnd"/>
-            <w:r>
-              <w:rPr>
-                <w:rFonts w:ascii="Dax-Regular" w:hAnsi="Dax-Regular"/>
-                <w:noProof w:val="0"/>
-                <w:lang w:val="es-419"/>
-              </w:rPr>
-              <w:t xml:space="preserve"> (ms)</w:t>
+            <w:r>
+              <w:rPr>
+                <w:rFonts w:ascii="Dax-Regular" w:hAnsi="Dax-Regular"/>
+                <w:noProof w:val="0"/>
+                <w:lang w:val="es-419"/>
+              </w:rPr>
+              <w:t>Insertion Sort (ms)</w:t>
             </w:r>
           </w:p>
         </w:tc>
@@ -4542,41 +4378,13 @@
                 <w:lang w:val="es-419"/>
               </w:rPr>
             </w:pPr>
-            <w:proofErr w:type="spellStart"/>
-            <w:r>
-              <w:rPr>
-                <w:rFonts w:ascii="Dax-Regular" w:hAnsi="Dax-Regular"/>
-                <w:noProof w:val="0"/>
-                <w:lang w:val="es-419"/>
-              </w:rPr>
-              <w:t>Selection</w:t>
-            </w:r>
-            <w:proofErr w:type="spellEnd"/>
-            <w:r>
-              <w:rPr>
-                <w:rFonts w:ascii="Dax-Regular" w:hAnsi="Dax-Regular"/>
-                <w:noProof w:val="0"/>
-                <w:lang w:val="es-419"/>
-              </w:rPr>
-              <w:t xml:space="preserve"> </w:t>
-            </w:r>
-            <w:proofErr w:type="spellStart"/>
-            <w:r>
-              <w:rPr>
-                <w:rFonts w:ascii="Dax-Regular" w:hAnsi="Dax-Regular"/>
-                <w:noProof w:val="0"/>
-                <w:lang w:val="es-419"/>
-              </w:rPr>
-              <w:t>Sort</w:t>
-            </w:r>
-            <w:proofErr w:type="spellEnd"/>
-            <w:r>
-              <w:rPr>
-                <w:rFonts w:ascii="Dax-Regular" w:hAnsi="Dax-Regular"/>
-                <w:noProof w:val="0"/>
-                <w:lang w:val="es-419"/>
-              </w:rPr>
-              <w:t xml:space="preserve"> (ms)</w:t>
+            <w:r>
+              <w:rPr>
+                <w:rFonts w:ascii="Dax-Regular" w:hAnsi="Dax-Regular"/>
+                <w:noProof w:val="0"/>
+                <w:lang w:val="es-419"/>
+              </w:rPr>
+              <w:t>Selection Sort (ms)</w:t>
             </w:r>
           </w:p>
         </w:tc>
@@ -4603,25 +4411,7 @@
                 <w:noProof w:val="0"/>
                 <w:lang w:val="es-419"/>
               </w:rPr>
-              <w:t xml:space="preserve">Shell </w:t>
-            </w:r>
-            <w:proofErr w:type="spellStart"/>
-            <w:r>
-              <w:rPr>
-                <w:rFonts w:ascii="Dax-Regular" w:hAnsi="Dax-Regular"/>
-                <w:noProof w:val="0"/>
-                <w:lang w:val="es-419"/>
-              </w:rPr>
-              <w:t>Sort</w:t>
-            </w:r>
-            <w:proofErr w:type="spellEnd"/>
-            <w:r>
-              <w:rPr>
-                <w:rFonts w:ascii="Dax-Regular" w:hAnsi="Dax-Regular"/>
-                <w:noProof w:val="0"/>
-                <w:lang w:val="es-419"/>
-              </w:rPr>
-              <w:t xml:space="preserve"> (ms)</w:t>
+              <w:t>Shell Sort (ms)</w:t>
             </w:r>
           </w:p>
         </w:tc>
@@ -5516,25 +5306,7 @@
                 <w:noProof w:val="0"/>
                 <w:lang w:val="es-419"/>
               </w:rPr>
-              <w:t>Arreglo (</w:t>
-            </w:r>
-            <w:proofErr w:type="spellStart"/>
-            <w:r>
-              <w:rPr>
-                <w:rFonts w:ascii="Dax-Regular" w:hAnsi="Dax-Regular"/>
-                <w:noProof w:val="0"/>
-                <w:lang w:val="es-419"/>
-              </w:rPr>
-              <w:t>ARRAYLIST</w:t>
-            </w:r>
-            <w:proofErr w:type="spellEnd"/>
-            <w:r>
-              <w:rPr>
-                <w:rFonts w:ascii="Dax-Regular" w:hAnsi="Dax-Regular"/>
-                <w:noProof w:val="0"/>
-                <w:lang w:val="es-419"/>
-              </w:rPr>
-              <w:t>)</w:t>
+              <w:t>Arreglo (ARRAYLIST)</w:t>
             </w:r>
           </w:p>
         </w:tc>
@@ -5558,25 +5330,7 @@
                 <w:noProof w:val="0"/>
                 <w:lang w:val="es-419"/>
               </w:rPr>
-              <w:t>Lista enlazada (</w:t>
-            </w:r>
-            <w:proofErr w:type="spellStart"/>
-            <w:r>
-              <w:rPr>
-                <w:rFonts w:ascii="Dax-Regular" w:hAnsi="Dax-Regular"/>
-                <w:noProof w:val="0"/>
-                <w:lang w:val="es-419"/>
-              </w:rPr>
-              <w:t>LINKED_LIST</w:t>
-            </w:r>
-            <w:proofErr w:type="spellEnd"/>
-            <w:r>
-              <w:rPr>
-                <w:rFonts w:ascii="Dax-Regular" w:hAnsi="Dax-Regular"/>
-                <w:noProof w:val="0"/>
-                <w:lang w:val="es-419"/>
-              </w:rPr>
-              <w:t>)</w:t>
+              <w:t>Lista enlazada (LINKED_LIST)</w:t>
             </w:r>
           </w:p>
         </w:tc>
@@ -5603,34 +5357,14 @@
                 <w:lang w:val="es-419"/>
               </w:rPr>
             </w:pPr>
-            <w:proofErr w:type="spellStart"/>
-            <w:r>
-              <w:rPr>
-                <w:rFonts w:ascii="Dax-Regular" w:hAnsi="Dax-Regular"/>
-                <w:noProof w:val="0"/>
-                <w:lang w:val="es-419"/>
-              </w:rPr>
-              <w:t>Insertion</w:t>
-            </w:r>
-            <w:proofErr w:type="spellEnd"/>
-            <w:r>
-              <w:rPr>
-                <w:rFonts w:ascii="Dax-Regular" w:hAnsi="Dax-Regular"/>
-                <w:noProof w:val="0"/>
-                <w:lang w:val="es-419"/>
-              </w:rPr>
-              <w:t xml:space="preserve"> </w:t>
-            </w:r>
-            <w:proofErr w:type="spellStart"/>
-            <w:r>
-              <w:rPr>
-                <w:rFonts w:ascii="Dax-Regular" w:hAnsi="Dax-Regular"/>
-                <w:noProof w:val="0"/>
-                <w:lang w:val="es-419"/>
-              </w:rPr>
-              <w:t>sort</w:t>
-            </w:r>
-            <w:proofErr w:type="spellEnd"/>
+            <w:r>
+              <w:rPr>
+                <w:rFonts w:ascii="Dax-Regular" w:hAnsi="Dax-Regular"/>
+                <w:noProof w:val="0"/>
+                <w:lang w:val="es-419"/>
+              </w:rPr>
+              <w:t>Insertion sort</w:t>
+            </w:r>
           </w:p>
         </w:tc>
         <w:tc>
@@ -5687,34 +5421,14 @@
                 <w:lang w:val="es-419"/>
               </w:rPr>
             </w:pPr>
-            <w:proofErr w:type="spellStart"/>
-            <w:r>
-              <w:rPr>
-                <w:rFonts w:ascii="Dax-Regular" w:hAnsi="Dax-Regular"/>
-                <w:noProof w:val="0"/>
-                <w:lang w:val="es-419"/>
-              </w:rPr>
-              <w:t>Selection</w:t>
-            </w:r>
-            <w:proofErr w:type="spellEnd"/>
-            <w:r>
-              <w:rPr>
-                <w:rFonts w:ascii="Dax-Regular" w:hAnsi="Dax-Regular"/>
-                <w:noProof w:val="0"/>
-                <w:lang w:val="es-419"/>
-              </w:rPr>
-              <w:t xml:space="preserve"> </w:t>
-            </w:r>
-            <w:proofErr w:type="spellStart"/>
-            <w:r>
-              <w:rPr>
-                <w:rFonts w:ascii="Dax-Regular" w:hAnsi="Dax-Regular"/>
-                <w:noProof w:val="0"/>
-                <w:lang w:val="es-419"/>
-              </w:rPr>
-              <w:t>sort</w:t>
-            </w:r>
-            <w:proofErr w:type="spellEnd"/>
+            <w:r>
+              <w:rPr>
+                <w:rFonts w:ascii="Dax-Regular" w:hAnsi="Dax-Regular"/>
+                <w:noProof w:val="0"/>
+                <w:lang w:val="es-419"/>
+              </w:rPr>
+              <w:t>Selection sort</w:t>
+            </w:r>
             <w:r>
               <w:rPr>
                 <w:noProof w:val="0"/>
@@ -5782,18 +5496,8 @@
                 <w:noProof w:val="0"/>
                 <w:lang w:val="es-419"/>
               </w:rPr>
-              <w:t xml:space="preserve">Shell </w:t>
-            </w:r>
-            <w:proofErr w:type="spellStart"/>
-            <w:r>
-              <w:rPr>
-                <w:rFonts w:ascii="Dax-Regular" w:hAnsi="Dax-Regular"/>
-                <w:noProof w:val="0"/>
-                <w:lang w:val="es-419"/>
-              </w:rPr>
-              <w:t>sort</w:t>
-            </w:r>
-            <w:proofErr w:type="spellEnd"/>
+              <w:t>Shell sort</w:t>
+            </w:r>
           </w:p>
         </w:tc>
         <w:tc>
@@ -5844,6 +5548,7 @@
         <w:rPr>
           <w:lang w:val="es-419"/>
         </w:rPr>
+        <w:lastRenderedPageBreak/>
         <w:t xml:space="preserve">Tabla </w:t>
       </w:r>
       <w:r>
@@ -5931,25 +5636,7 @@
           <w:bCs/>
           <w:lang w:val="es-419"/>
         </w:rPr>
-        <w:t xml:space="preserve">Maquina </w:t>
-      </w:r>
-      <w:r>
-        <w:rPr>
-          <w:rFonts w:ascii="Dax-Regular" w:hAnsi="Dax-Regular"/>
-          <w:b/>
-          <w:bCs/>
-          <w:lang w:val="es-419"/>
-        </w:rPr>
-        <w:t>2</w:t>
-      </w:r>
-      <w:r>
-        <w:rPr>
-          <w:rFonts w:ascii="Dax-Regular" w:hAnsi="Dax-Regular"/>
-          <w:b/>
-          <w:bCs/>
-          <w:lang w:val="es-419"/>
-        </w:rPr>
-        <w:t>.</w:t>
+        <w:t>Maquina 2.</w:t>
       </w:r>
     </w:p>
     <w:p>
@@ -5971,23 +5658,7 @@
           <w:rFonts w:ascii="Dax-Regular" w:hAnsi="Dax-Regular"/>
           <w:lang w:val="es-419"/>
         </w:rPr>
-        <w:t xml:space="preserve">Comparación de rendimiento </w:t>
-      </w:r>
-      <w:proofErr w:type="spellStart"/>
-      <w:r>
-        <w:rPr>
-          <w:rFonts w:ascii="Dax-Regular" w:hAnsi="Dax-Regular"/>
-          <w:lang w:val="es-419"/>
-        </w:rPr>
-        <w:t>ARRAYLIST</w:t>
-      </w:r>
-      <w:proofErr w:type="spellEnd"/>
-      <w:r>
-        <w:rPr>
-          <w:rFonts w:ascii="Dax-Regular" w:hAnsi="Dax-Regular"/>
-          <w:lang w:val="es-419"/>
-        </w:rPr>
-        <w:t>.</w:t>
+        <w:t>Comparación de rendimiento ARRAYLIST.</w:t>
       </w:r>
     </w:p>
     <w:p>
@@ -6009,23 +5680,7 @@
           <w:rFonts w:ascii="Dax-Regular" w:hAnsi="Dax-Regular"/>
           <w:lang w:val="es-419"/>
         </w:rPr>
-        <w:t xml:space="preserve">Comparación de rendimiento </w:t>
-      </w:r>
-      <w:proofErr w:type="spellStart"/>
-      <w:r>
-        <w:rPr>
-          <w:rFonts w:ascii="Dax-Regular" w:hAnsi="Dax-Regular"/>
-          <w:lang w:val="es-419"/>
-        </w:rPr>
-        <w:t>LINKED_LIST</w:t>
-      </w:r>
-      <w:proofErr w:type="spellEnd"/>
-      <w:r>
-        <w:rPr>
-          <w:rFonts w:ascii="Dax-Regular" w:hAnsi="Dax-Regular"/>
-          <w:lang w:val="es-419"/>
-        </w:rPr>
-        <w:t>.</w:t>
+        <w:t>Comparación de rendimiento LINKED_LIST.</w:t>
       </w:r>
     </w:p>
     <w:p>
@@ -6047,39 +5702,7 @@
           <w:rFonts w:ascii="Dax-Regular" w:hAnsi="Dax-Regular"/>
           <w:lang w:val="es-419"/>
         </w:rPr>
-        <w:t xml:space="preserve">Comparación de rendimiento para </w:t>
-      </w:r>
-      <w:proofErr w:type="spellStart"/>
-      <w:r>
-        <w:rPr>
-          <w:rFonts w:ascii="Dax-Regular" w:hAnsi="Dax-Regular"/>
-          <w:lang w:val="es-419"/>
-        </w:rPr>
-        <w:t>Insertion</w:t>
-      </w:r>
-      <w:proofErr w:type="spellEnd"/>
-      <w:r>
-        <w:rPr>
-          <w:rFonts w:ascii="Dax-Regular" w:hAnsi="Dax-Regular"/>
-          <w:lang w:val="es-419"/>
-        </w:rPr>
-        <w:t xml:space="preserve"> </w:t>
-      </w:r>
-      <w:proofErr w:type="spellStart"/>
-      <w:r>
-        <w:rPr>
-          <w:rFonts w:ascii="Dax-Regular" w:hAnsi="Dax-Regular"/>
-          <w:lang w:val="es-419"/>
-        </w:rPr>
-        <w:t>Sort</w:t>
-      </w:r>
-      <w:proofErr w:type="spellEnd"/>
-      <w:r>
-        <w:rPr>
-          <w:rFonts w:ascii="Dax-Regular" w:hAnsi="Dax-Regular"/>
-          <w:lang w:val="es-419"/>
-        </w:rPr>
-        <w:t>.</w:t>
+        <w:t>Comparación de rendimiento para Insertion Sort.</w:t>
       </w:r>
     </w:p>
     <w:p>
@@ -6101,40 +5724,7 @@
           <w:rFonts w:ascii="Dax-Regular" w:hAnsi="Dax-Regular"/>
           <w:lang w:val="es-419"/>
         </w:rPr>
-        <w:lastRenderedPageBreak/>
-        <w:t xml:space="preserve">Comparación de rendimiento para </w:t>
-      </w:r>
-      <w:proofErr w:type="spellStart"/>
-      <w:r>
-        <w:rPr>
-          <w:rFonts w:ascii="Dax-Regular" w:hAnsi="Dax-Regular"/>
-          <w:lang w:val="es-419"/>
-        </w:rPr>
-        <w:t>Selection</w:t>
-      </w:r>
-      <w:proofErr w:type="spellEnd"/>
-      <w:r>
-        <w:rPr>
-          <w:rFonts w:ascii="Dax-Regular" w:hAnsi="Dax-Regular"/>
-          <w:lang w:val="es-419"/>
-        </w:rPr>
-        <w:t xml:space="preserve"> </w:t>
-      </w:r>
-      <w:proofErr w:type="spellStart"/>
-      <w:r>
-        <w:rPr>
-          <w:rFonts w:ascii="Dax-Regular" w:hAnsi="Dax-Regular"/>
-          <w:lang w:val="es-419"/>
-        </w:rPr>
-        <w:t>Sort</w:t>
-      </w:r>
-      <w:proofErr w:type="spellEnd"/>
-      <w:r>
-        <w:rPr>
-          <w:rFonts w:ascii="Dax-Regular" w:hAnsi="Dax-Regular"/>
-          <w:lang w:val="es-419"/>
-        </w:rPr>
-        <w:t>.</w:t>
+        <w:t>Comparación de rendimiento para Selection Sort.</w:t>
       </w:r>
     </w:p>
     <w:p>
@@ -6156,23 +5746,7 @@
           <w:rFonts w:ascii="Dax-Regular" w:hAnsi="Dax-Regular"/>
           <w:lang w:val="es-419"/>
         </w:rPr>
-        <w:t xml:space="preserve">Comparación de rendimiento para Shell </w:t>
-      </w:r>
-      <w:proofErr w:type="spellStart"/>
-      <w:r>
-        <w:rPr>
-          <w:rFonts w:ascii="Dax-Regular" w:hAnsi="Dax-Regular"/>
-          <w:lang w:val="es-419"/>
-        </w:rPr>
-        <w:t>Sort</w:t>
-      </w:r>
-      <w:proofErr w:type="spellEnd"/>
-      <w:r>
-        <w:rPr>
-          <w:rFonts w:ascii="Dax-Regular" w:hAnsi="Dax-Regular"/>
-          <w:lang w:val="es-419"/>
-        </w:rPr>
-        <w:t>.</w:t>
+        <w:t>Comparación de rendimiento para Shell Sort.</w:t>
       </w:r>
     </w:p>
     <w:p>
@@ -7939,12 +7513,9 @@
 </file>
 
 <file path=customXml/item1.xml><?xml version="1.0" encoding="utf-8"?>
-<?mso-contentType ?>
-<FormTemplates xmlns="http://schemas.microsoft.com/sharepoint/v3/contenttype/forms">
-  <Display>DocumentLibraryForm</Display>
-  <Edit>DocumentLibraryForm</Edit>
-  <New>DocumentLibraryForm</New>
-</FormTemplates>
+<p:properties xmlns:p="http://schemas.microsoft.com/office/2006/metadata/properties" xmlns:xsi="http://www.w3.org/2001/XMLSchema-instance" xmlns:pc="http://schemas.microsoft.com/office/infopath/2007/PartnerControls">
+  <documentManagement/>
+</p:properties>
 </file>
 
 <file path=customXml/item2.xml><?xml version="1.0" encoding="utf-8"?>
@@ -8159,28 +7730,46 @@
 </file>
 
 <file path=customXml/item3.xml><?xml version="1.0" encoding="utf-8"?>
-<p:properties xmlns:p="http://schemas.microsoft.com/office/2006/metadata/properties" xmlns:xsi="http://www.w3.org/2001/XMLSchema-instance" xmlns:pc="http://schemas.microsoft.com/office/infopath/2007/PartnerControls">
-  <documentManagement/>
-</p:properties>
+<?mso-contentType ?>
+<FormTemplates xmlns="http://schemas.microsoft.com/sharepoint/v3/contenttype/forms">
+  <Display>DocumentLibraryForm</Display>
+  <Edit>DocumentLibraryForm</Edit>
+  <New>DocumentLibraryForm</New>
+</FormTemplates>
 </file>
 
 <file path=customXml/itemProps1.xml><?xml version="1.0" encoding="utf-8"?>
-<ds:datastoreItem xmlns:ds="http://schemas.openxmlformats.org/officeDocument/2006/customXml" ds:itemID="{7DBE8262-9C92-4A1B-85FF-A533173B85D6}">
-  <ds:schemaRefs>
-    <ds:schemaRef ds:uri="http://schemas.microsoft.com/sharepoint/v3/contenttype/forms"/>
-  </ds:schemaRefs>
-</ds:datastoreItem>
-</file>
-
-<file path=customXml/itemProps2.xml><?xml version="1.0" encoding="utf-8"?>
-<ds:datastoreItem xmlns:ds="http://schemas.openxmlformats.org/officeDocument/2006/customXml" ds:itemID="{CF9FB03D-8BF3-41F7-8309-0F510A005FE9}"/>
-</file>
-
-<file path=customXml/itemProps3.xml><?xml version="1.0" encoding="utf-8"?>
 <ds:datastoreItem xmlns:ds="http://schemas.openxmlformats.org/officeDocument/2006/customXml" ds:itemID="{D8D55360-DA4E-4EE6-A532-0D8BE99E30A4}">
   <ds:schemaRefs>
     <ds:schemaRef ds:uri="http://schemas.microsoft.com/office/2006/metadata/properties"/>
     <ds:schemaRef ds:uri="http://schemas.microsoft.com/office/infopath/2007/PartnerControls"/>
   </ds:schemaRefs>
 </ds:datastoreItem>
+</file>
+
+<file path=customXml/itemProps2.xml><?xml version="1.0" encoding="utf-8"?>
+<ds:datastoreItem xmlns:ds="http://schemas.openxmlformats.org/officeDocument/2006/customXml" ds:itemID="{CF9FB03D-8BF3-41F7-8309-0F510A005FE9}">
+  <ds:schemaRefs>
+    <ds:schemaRef ds:uri="http://schemas.microsoft.com/office/2006/metadata/contentType"/>
+    <ds:schemaRef ds:uri="http://schemas.microsoft.com/office/2006/metadata/properties/metaAttributes"/>
+    <ds:schemaRef ds:uri="http://www.w3.org/2001/XMLSchema"/>
+    <ds:schemaRef ds:uri="http://schemas.microsoft.com/office/2006/metadata/properties"/>
+    <ds:schemaRef ds:uri="164883f8-7691-4ecf-b54a-664c0d0edefe"/>
+    <ds:schemaRef ds:uri="85e30bcc-d76c-4413-8e4d-2dce22fb0743"/>
+    <ds:schemaRef ds:uri="http://schemas.microsoft.com/office/2006/documentManagement/types"/>
+    <ds:schemaRef ds:uri="http://schemas.microsoft.com/office/infopath/2007/PartnerControls"/>
+    <ds:schemaRef ds:uri="http://schemas.openxmlformats.org/package/2006/metadata/core-properties"/>
+    <ds:schemaRef ds:uri="http://purl.org/dc/elements/1.1/"/>
+    <ds:schemaRef ds:uri="http://purl.org/dc/terms/"/>
+    <ds:schemaRef ds:uri="http://schemas.microsoft.com/internal/obd"/>
+  </ds:schemaRefs>
+</ds:datastoreItem>
+</file>
+
+<file path=customXml/itemProps3.xml><?xml version="1.0" encoding="utf-8"?>
+<ds:datastoreItem xmlns:ds="http://schemas.openxmlformats.org/officeDocument/2006/customXml" ds:itemID="{7DBE8262-9C92-4A1B-85FF-A533173B85D6}">
+  <ds:schemaRefs>
+    <ds:schemaRef ds:uri="http://schemas.microsoft.com/sharepoint/v3/contenttype/forms"/>
+  </ds:schemaRefs>
+</ds:datastoreItem>
 </file>
</xml_diff>